<commit_message>
login and register design
</commit_message>
<xml_diff>
--- a/doc.docx
+++ b/doc.docx
@@ -1418,21 +1418,7 @@
                 <w:rStyle w:val="Hyperlink"/>
                 <w:noProof/>
               </w:rPr>
-              <w:t>Folder S</w:t>
-            </w:r>
-            <w:r>
-              <w:rPr>
-                <w:rStyle w:val="Hyperlink"/>
-                <w:noProof/>
-              </w:rPr>
-              <w:t>t</w:t>
-            </w:r>
-            <w:r>
-              <w:rPr>
-                <w:rStyle w:val="Hyperlink"/>
-                <w:noProof/>
-              </w:rPr>
-              <w:t>ructure</w:t>
+              <w:t>Folder Structure</w:t>
             </w:r>
             <w:r>
               <w:rPr>
@@ -4068,6 +4054,19 @@
         <w:spacing w:after="0" w:line="240" w:lineRule="auto"/>
       </w:pPr>
       <w:r>
+        <w:t>All the post data comes from name attribute.</w:t>
+      </w:r>
+    </w:p>
+    <w:p>
+      <w:pPr>
+        <w:pStyle w:val="ListParagraph"/>
+        <w:numPr>
+          <w:ilvl w:val="0"/>
+          <w:numId w:val="17"/>
+        </w:numPr>
+        <w:spacing w:after="0" w:line="240" w:lineRule="auto"/>
+      </w:pPr>
+      <w:r>
         <w:t>Check Post data</w:t>
       </w:r>
     </w:p>
@@ -4166,7 +4165,6 @@
           <w:highlight w:val="black"/>
           <w:shd w:val="clear" w:color="auto" w:fill="FFFFFF"/>
         </w:rPr>
-        <w:lastRenderedPageBreak/>
         <w:t>$name = $_POST[</w:t>
       </w:r>
       <w:r>
@@ -5599,6 +5597,7 @@
           <w:sz w:val="21"/>
           <w:szCs w:val="21"/>
         </w:rPr>
+        <w:lastRenderedPageBreak/>
         <w:t>        $</w:t>
       </w:r>
       <w:proofErr w:type="spellStart"/>
@@ -5687,7 +5686,6 @@
           <w:sz w:val="21"/>
           <w:szCs w:val="21"/>
         </w:rPr>
-        <w:lastRenderedPageBreak/>
         <w:t>        $</w:t>
       </w:r>
       <w:proofErr w:type="spellStart"/>
@@ -8343,10 +8341,7 @@
         <w:t xml:space="preserve"> </w:t>
       </w:r>
       <w:r>
-        <w:t xml:space="preserve">Web </w:t>
-      </w:r>
-      <w:r>
-        <w:t>related route are defined here</w:t>
+        <w:t>Web related route are defined here</w:t>
       </w:r>
     </w:p>
     <w:p>
@@ -8785,6 +8780,9 @@
         <w:t>Login and register</w:t>
       </w:r>
       <w:bookmarkEnd w:id="24"/>
+      <w:r>
+        <w:t xml:space="preserve"> Page</w:t>
+      </w:r>
     </w:p>
     <w:p>
       <w:r>
@@ -9268,12 +9266,2118 @@
       </w:r>
     </w:p>
     <w:p/>
+    <w:p>
+      <w:pPr>
+        <w:pStyle w:val="Heading2"/>
+      </w:pPr>
+      <w:r>
+        <w:t>Change the design of login page</w:t>
+      </w:r>
+    </w:p>
+    <w:p>
+      <w:r>
+        <w:t xml:space="preserve">Copy all the </w:t>
+      </w:r>
+      <w:proofErr w:type="spellStart"/>
+      <w:r>
+        <w:t>css</w:t>
+      </w:r>
+      <w:proofErr w:type="spellEnd"/>
+      <w:r>
+        <w:t xml:space="preserve"> and </w:t>
+      </w:r>
+      <w:proofErr w:type="spellStart"/>
+      <w:r>
+        <w:t>js</w:t>
+      </w:r>
+      <w:proofErr w:type="spellEnd"/>
+      <w:r>
+        <w:t xml:space="preserve"> file of </w:t>
+      </w:r>
+      <w:proofErr w:type="spellStart"/>
+      <w:r>
+        <w:t>adminlte</w:t>
+      </w:r>
+      <w:proofErr w:type="spellEnd"/>
+      <w:r>
+        <w:t xml:space="preserve"> to public folder of </w:t>
+      </w:r>
+      <w:proofErr w:type="spellStart"/>
+      <w:r>
+        <w:t>laravel</w:t>
+      </w:r>
+      <w:proofErr w:type="spellEnd"/>
+    </w:p>
+    <w:p>
+      <w:r>
+        <w:t xml:space="preserve">{{asset(‘path’)}} </w:t>
+      </w:r>
+    </w:p>
+    <w:p>
+      <w:pPr>
+        <w:pStyle w:val="Heading3"/>
+      </w:pPr>
+      <w:r>
+        <w:t>For the functionality of login</w:t>
+      </w:r>
+    </w:p>
+    <w:p>
+      <w:pPr>
+        <w:shd w:val="clear" w:color="auto" w:fill="1E1E1E"/>
+        <w:spacing w:after="0" w:line="285" w:lineRule="atLeast"/>
+        <w:rPr>
+          <w:rFonts w:ascii="Consolas" w:eastAsia="Times New Roman" w:hAnsi="Consolas" w:cs="Times New Roman"/>
+          <w:color w:val="D4D4D4"/>
+          <w:sz w:val="21"/>
+          <w:szCs w:val="21"/>
+        </w:rPr>
+      </w:pPr>
+      <w:r>
+        <w:rPr>
+          <w:rFonts w:ascii="Consolas" w:eastAsia="Times New Roman" w:hAnsi="Consolas" w:cs="Times New Roman"/>
+          <w:color w:val="808080"/>
+          <w:sz w:val="21"/>
+          <w:szCs w:val="21"/>
+        </w:rPr>
+        <w:t>&lt;</w:t>
+      </w:r>
+      <w:r>
+        <w:rPr>
+          <w:rFonts w:ascii="Consolas" w:eastAsia="Times New Roman" w:hAnsi="Consolas" w:cs="Times New Roman"/>
+          <w:color w:val="569CD6"/>
+          <w:sz w:val="21"/>
+          <w:szCs w:val="21"/>
+        </w:rPr>
+        <w:t>form</w:t>
+      </w:r>
+      <w:r>
+        <w:rPr>
+          <w:rFonts w:ascii="Consolas" w:eastAsia="Times New Roman" w:hAnsi="Consolas" w:cs="Times New Roman"/>
+          <w:color w:val="D4D4D4"/>
+          <w:sz w:val="21"/>
+          <w:szCs w:val="21"/>
+        </w:rPr>
+        <w:t> </w:t>
+      </w:r>
+      <w:r>
+        <w:rPr>
+          <w:rFonts w:ascii="Consolas" w:eastAsia="Times New Roman" w:hAnsi="Consolas" w:cs="Times New Roman"/>
+          <w:color w:val="9CDCFE"/>
+          <w:sz w:val="21"/>
+          <w:szCs w:val="21"/>
+        </w:rPr>
+        <w:t>method</w:t>
+      </w:r>
+      <w:r>
+        <w:rPr>
+          <w:rFonts w:ascii="Consolas" w:eastAsia="Times New Roman" w:hAnsi="Consolas" w:cs="Times New Roman"/>
+          <w:color w:val="D4D4D4"/>
+          <w:sz w:val="21"/>
+          <w:szCs w:val="21"/>
+        </w:rPr>
+        <w:t>=</w:t>
+      </w:r>
+      <w:r>
+        <w:rPr>
+          <w:rFonts w:ascii="Consolas" w:eastAsia="Times New Roman" w:hAnsi="Consolas" w:cs="Times New Roman"/>
+          <w:color w:val="CE9178"/>
+          <w:sz w:val="21"/>
+          <w:szCs w:val="21"/>
+        </w:rPr>
+        <w:t>"POST"</w:t>
+      </w:r>
+      <w:r>
+        <w:rPr>
+          <w:rFonts w:ascii="Consolas" w:eastAsia="Times New Roman" w:hAnsi="Consolas" w:cs="Times New Roman"/>
+          <w:color w:val="D4D4D4"/>
+          <w:sz w:val="21"/>
+          <w:szCs w:val="21"/>
+        </w:rPr>
+        <w:t> </w:t>
+      </w:r>
+      <w:r>
+        <w:rPr>
+          <w:rFonts w:ascii="Consolas" w:eastAsia="Times New Roman" w:hAnsi="Consolas" w:cs="Times New Roman"/>
+          <w:color w:val="9CDCFE"/>
+          <w:sz w:val="21"/>
+          <w:szCs w:val="21"/>
+        </w:rPr>
+        <w:t>action</w:t>
+      </w:r>
+      <w:r>
+        <w:rPr>
+          <w:rFonts w:ascii="Consolas" w:eastAsia="Times New Roman" w:hAnsi="Consolas" w:cs="Times New Roman"/>
+          <w:color w:val="D4D4D4"/>
+          <w:sz w:val="21"/>
+          <w:szCs w:val="21"/>
+        </w:rPr>
+        <w:t>=</w:t>
+      </w:r>
+      <w:r>
+        <w:rPr>
+          <w:rFonts w:ascii="Consolas" w:eastAsia="Times New Roman" w:hAnsi="Consolas" w:cs="Times New Roman"/>
+          <w:color w:val="CE9178"/>
+          <w:sz w:val="21"/>
+          <w:szCs w:val="21"/>
+        </w:rPr>
+        <w:t>"</w:t>
+      </w:r>
+      <w:proofErr w:type="gramStart"/>
+      <w:r>
+        <w:rPr>
+          <w:rFonts w:ascii="Consolas" w:eastAsia="Times New Roman" w:hAnsi="Consolas" w:cs="Times New Roman"/>
+          <w:color w:val="CE9178"/>
+          <w:sz w:val="21"/>
+          <w:szCs w:val="21"/>
+        </w:rPr>
+        <w:t>{{ route</w:t>
+      </w:r>
+      <w:proofErr w:type="gramEnd"/>
+      <w:r>
+        <w:rPr>
+          <w:rFonts w:ascii="Consolas" w:eastAsia="Times New Roman" w:hAnsi="Consolas" w:cs="Times New Roman"/>
+          <w:color w:val="CE9178"/>
+          <w:sz w:val="21"/>
+          <w:szCs w:val="21"/>
+        </w:rPr>
+        <w:t>('login') }}"</w:t>
+      </w:r>
+      <w:r>
+        <w:rPr>
+          <w:rFonts w:ascii="Consolas" w:eastAsia="Times New Roman" w:hAnsi="Consolas" w:cs="Times New Roman"/>
+          <w:color w:val="808080"/>
+          <w:sz w:val="21"/>
+          <w:szCs w:val="21"/>
+        </w:rPr>
+        <w:t>&gt;</w:t>
+      </w:r>
+    </w:p>
+    <w:p>
+      <w:r>
+        <w:lastRenderedPageBreak/>
+        <w:t>Copy the name of input email and password</w:t>
+      </w:r>
+    </w:p>
+    <w:p>
+      <w:r>
+        <w:t>But validation is still remaining</w:t>
+      </w:r>
+    </w:p>
+    <w:p>
+      <w:pPr>
+        <w:shd w:val="clear" w:color="auto" w:fill="1E1E1E"/>
+        <w:spacing w:after="0" w:line="285" w:lineRule="atLeast"/>
+        <w:rPr>
+          <w:rFonts w:ascii="Consolas" w:eastAsia="Times New Roman" w:hAnsi="Consolas" w:cs="Times New Roman"/>
+          <w:color w:val="D4D4D4"/>
+          <w:sz w:val="21"/>
+          <w:szCs w:val="21"/>
+        </w:rPr>
+      </w:pPr>
+      <w:r>
+        <w:rPr>
+          <w:rFonts w:ascii="Consolas" w:eastAsia="Times New Roman" w:hAnsi="Consolas" w:cs="Times New Roman"/>
+          <w:color w:val="808080"/>
+          <w:sz w:val="21"/>
+          <w:szCs w:val="21"/>
+        </w:rPr>
+        <w:t>&lt;</w:t>
+      </w:r>
+      <w:r>
+        <w:rPr>
+          <w:rFonts w:ascii="Consolas" w:eastAsia="Times New Roman" w:hAnsi="Consolas" w:cs="Times New Roman"/>
+          <w:color w:val="569CD6"/>
+          <w:sz w:val="21"/>
+          <w:szCs w:val="21"/>
+        </w:rPr>
+        <w:t>input</w:t>
+      </w:r>
+      <w:r>
+        <w:rPr>
+          <w:rFonts w:ascii="Consolas" w:eastAsia="Times New Roman" w:hAnsi="Consolas" w:cs="Times New Roman"/>
+          <w:color w:val="D4D4D4"/>
+          <w:sz w:val="21"/>
+          <w:szCs w:val="21"/>
+        </w:rPr>
+        <w:t> </w:t>
+      </w:r>
+      <w:r>
+        <w:rPr>
+          <w:rFonts w:ascii="Consolas" w:eastAsia="Times New Roman" w:hAnsi="Consolas" w:cs="Times New Roman"/>
+          <w:color w:val="9CDCFE"/>
+          <w:sz w:val="21"/>
+          <w:szCs w:val="21"/>
+        </w:rPr>
+        <w:t>type</w:t>
+      </w:r>
+      <w:r>
+        <w:rPr>
+          <w:rFonts w:ascii="Consolas" w:eastAsia="Times New Roman" w:hAnsi="Consolas" w:cs="Times New Roman"/>
+          <w:color w:val="D4D4D4"/>
+          <w:sz w:val="21"/>
+          <w:szCs w:val="21"/>
+        </w:rPr>
+        <w:t>=</w:t>
+      </w:r>
+      <w:r>
+        <w:rPr>
+          <w:rFonts w:ascii="Consolas" w:eastAsia="Times New Roman" w:hAnsi="Consolas" w:cs="Times New Roman"/>
+          <w:color w:val="CE9178"/>
+          <w:sz w:val="21"/>
+          <w:szCs w:val="21"/>
+        </w:rPr>
+        <w:t>"email"</w:t>
+      </w:r>
+      <w:r>
+        <w:rPr>
+          <w:rFonts w:ascii="Consolas" w:eastAsia="Times New Roman" w:hAnsi="Consolas" w:cs="Times New Roman"/>
+          <w:color w:val="D4D4D4"/>
+          <w:sz w:val="21"/>
+          <w:szCs w:val="21"/>
+        </w:rPr>
+        <w:t> </w:t>
+      </w:r>
+      <w:r>
+        <w:rPr>
+          <w:rFonts w:ascii="Consolas" w:eastAsia="Times New Roman" w:hAnsi="Consolas" w:cs="Times New Roman"/>
+          <w:color w:val="9CDCFE"/>
+          <w:sz w:val="21"/>
+          <w:szCs w:val="21"/>
+        </w:rPr>
+        <w:t>name</w:t>
+      </w:r>
+      <w:r>
+        <w:rPr>
+          <w:rFonts w:ascii="Consolas" w:eastAsia="Times New Roman" w:hAnsi="Consolas" w:cs="Times New Roman"/>
+          <w:color w:val="D4D4D4"/>
+          <w:sz w:val="21"/>
+          <w:szCs w:val="21"/>
+        </w:rPr>
+        <w:t>=</w:t>
+      </w:r>
+      <w:r>
+        <w:rPr>
+          <w:rFonts w:ascii="Consolas" w:eastAsia="Times New Roman" w:hAnsi="Consolas" w:cs="Times New Roman"/>
+          <w:color w:val="CE9178"/>
+          <w:sz w:val="21"/>
+          <w:szCs w:val="21"/>
+        </w:rPr>
+        <w:t>"email"</w:t>
+      </w:r>
+      <w:r>
+        <w:rPr>
+          <w:rFonts w:ascii="Consolas" w:eastAsia="Times New Roman" w:hAnsi="Consolas" w:cs="Times New Roman"/>
+          <w:color w:val="D4D4D4"/>
+          <w:sz w:val="21"/>
+          <w:szCs w:val="21"/>
+        </w:rPr>
+        <w:t> </w:t>
+      </w:r>
+      <w:r>
+        <w:rPr>
+          <w:rFonts w:ascii="Consolas" w:eastAsia="Times New Roman" w:hAnsi="Consolas" w:cs="Times New Roman"/>
+          <w:color w:val="9CDCFE"/>
+          <w:sz w:val="21"/>
+          <w:szCs w:val="21"/>
+        </w:rPr>
+        <w:t>value</w:t>
+      </w:r>
+      <w:r>
+        <w:rPr>
+          <w:rFonts w:ascii="Consolas" w:eastAsia="Times New Roman" w:hAnsi="Consolas" w:cs="Times New Roman"/>
+          <w:color w:val="D4D4D4"/>
+          <w:sz w:val="21"/>
+          <w:szCs w:val="21"/>
+        </w:rPr>
+        <w:t>=</w:t>
+      </w:r>
+      <w:r>
+        <w:rPr>
+          <w:rFonts w:ascii="Consolas" w:eastAsia="Times New Roman" w:hAnsi="Consolas" w:cs="Times New Roman"/>
+          <w:color w:val="CE9178"/>
+          <w:sz w:val="21"/>
+          <w:szCs w:val="21"/>
+        </w:rPr>
+        <w:t>"</w:t>
+      </w:r>
+      <w:proofErr w:type="gramStart"/>
+      <w:r>
+        <w:rPr>
+          <w:rFonts w:ascii="Consolas" w:eastAsia="Times New Roman" w:hAnsi="Consolas" w:cs="Times New Roman"/>
+          <w:color w:val="CE9178"/>
+          <w:sz w:val="21"/>
+          <w:szCs w:val="21"/>
+        </w:rPr>
+        <w:t>{{ old</w:t>
+      </w:r>
+      <w:proofErr w:type="gramEnd"/>
+      <w:r>
+        <w:rPr>
+          <w:rFonts w:ascii="Consolas" w:eastAsia="Times New Roman" w:hAnsi="Consolas" w:cs="Times New Roman"/>
+          <w:color w:val="CE9178"/>
+          <w:sz w:val="21"/>
+          <w:szCs w:val="21"/>
+        </w:rPr>
+        <w:t>('email') }}"</w:t>
+      </w:r>
+    </w:p>
+    <w:p>
+      <w:pPr>
+        <w:shd w:val="clear" w:color="auto" w:fill="1E1E1E"/>
+        <w:spacing w:after="0" w:line="285" w:lineRule="atLeast"/>
+        <w:rPr>
+          <w:rFonts w:ascii="Consolas" w:eastAsia="Times New Roman" w:hAnsi="Consolas" w:cs="Times New Roman"/>
+          <w:color w:val="D4D4D4"/>
+          <w:sz w:val="21"/>
+          <w:szCs w:val="21"/>
+        </w:rPr>
+      </w:pPr>
+      <w:r>
+        <w:rPr>
+          <w:rFonts w:ascii="Consolas" w:eastAsia="Times New Roman" w:hAnsi="Consolas" w:cs="Times New Roman"/>
+          <w:color w:val="D4D4D4"/>
+          <w:sz w:val="21"/>
+          <w:szCs w:val="21"/>
+        </w:rPr>
+        <w:t>                            </w:t>
+      </w:r>
+      <w:r>
+        <w:rPr>
+          <w:rFonts w:ascii="Consolas" w:eastAsia="Times New Roman" w:hAnsi="Consolas" w:cs="Times New Roman"/>
+          <w:color w:val="9CDCFE"/>
+          <w:sz w:val="21"/>
+          <w:szCs w:val="21"/>
+        </w:rPr>
+        <w:t>class</w:t>
+      </w:r>
+      <w:r>
+        <w:rPr>
+          <w:rFonts w:ascii="Consolas" w:eastAsia="Times New Roman" w:hAnsi="Consolas" w:cs="Times New Roman"/>
+          <w:color w:val="D4D4D4"/>
+          <w:sz w:val="21"/>
+          <w:szCs w:val="21"/>
+        </w:rPr>
+        <w:t>=</w:t>
+      </w:r>
+      <w:r>
+        <w:rPr>
+          <w:rFonts w:ascii="Consolas" w:eastAsia="Times New Roman" w:hAnsi="Consolas" w:cs="Times New Roman"/>
+          <w:color w:val="CE9178"/>
+          <w:sz w:val="21"/>
+          <w:szCs w:val="21"/>
+        </w:rPr>
+        <w:t>"form-control @error('email') is-invalid @enderror"</w:t>
+      </w:r>
+      <w:r>
+        <w:rPr>
+          <w:rFonts w:ascii="Consolas" w:eastAsia="Times New Roman" w:hAnsi="Consolas" w:cs="Times New Roman"/>
+          <w:color w:val="D4D4D4"/>
+          <w:sz w:val="21"/>
+          <w:szCs w:val="21"/>
+        </w:rPr>
+        <w:t> </w:t>
+      </w:r>
+      <w:r>
+        <w:rPr>
+          <w:rFonts w:ascii="Consolas" w:eastAsia="Times New Roman" w:hAnsi="Consolas" w:cs="Times New Roman"/>
+          <w:color w:val="9CDCFE"/>
+          <w:sz w:val="21"/>
+          <w:szCs w:val="21"/>
+        </w:rPr>
+        <w:t>placeholder</w:t>
+      </w:r>
+      <w:r>
+        <w:rPr>
+          <w:rFonts w:ascii="Consolas" w:eastAsia="Times New Roman" w:hAnsi="Consolas" w:cs="Times New Roman"/>
+          <w:color w:val="D4D4D4"/>
+          <w:sz w:val="21"/>
+          <w:szCs w:val="21"/>
+        </w:rPr>
+        <w:t>=</w:t>
+      </w:r>
+      <w:r>
+        <w:rPr>
+          <w:rFonts w:ascii="Consolas" w:eastAsia="Times New Roman" w:hAnsi="Consolas" w:cs="Times New Roman"/>
+          <w:color w:val="CE9178"/>
+          <w:sz w:val="21"/>
+          <w:szCs w:val="21"/>
+        </w:rPr>
+        <w:t>"Email"</w:t>
+      </w:r>
+      <w:r>
+        <w:rPr>
+          <w:rFonts w:ascii="Consolas" w:eastAsia="Times New Roman" w:hAnsi="Consolas" w:cs="Times New Roman"/>
+          <w:color w:val="808080"/>
+          <w:sz w:val="21"/>
+          <w:szCs w:val="21"/>
+        </w:rPr>
+        <w:t>&gt;</w:t>
+      </w:r>
+    </w:p>
+    <w:p>
+      <w:pPr>
+        <w:shd w:val="clear" w:color="auto" w:fill="1E1E1E"/>
+        <w:spacing w:after="0" w:line="285" w:lineRule="atLeast"/>
+        <w:rPr>
+          <w:rFonts w:ascii="Consolas" w:eastAsia="Times New Roman" w:hAnsi="Consolas" w:cs="Times New Roman"/>
+          <w:color w:val="D4D4D4"/>
+          <w:sz w:val="21"/>
+          <w:szCs w:val="21"/>
+        </w:rPr>
+      </w:pPr>
+      <w:r>
+        <w:rPr>
+          <w:rFonts w:ascii="Consolas" w:eastAsia="Times New Roman" w:hAnsi="Consolas" w:cs="Times New Roman"/>
+          <w:color w:val="D4D4D4"/>
+          <w:sz w:val="21"/>
+          <w:szCs w:val="21"/>
+        </w:rPr>
+        <w:t>                        @error('email')</w:t>
+      </w:r>
+    </w:p>
+    <w:p>
+      <w:pPr>
+        <w:shd w:val="clear" w:color="auto" w:fill="1E1E1E"/>
+        <w:spacing w:after="0" w:line="285" w:lineRule="atLeast"/>
+        <w:rPr>
+          <w:rFonts w:ascii="Consolas" w:eastAsia="Times New Roman" w:hAnsi="Consolas" w:cs="Times New Roman"/>
+          <w:color w:val="D4D4D4"/>
+          <w:sz w:val="21"/>
+          <w:szCs w:val="21"/>
+        </w:rPr>
+      </w:pPr>
+      <w:r>
+        <w:rPr>
+          <w:rFonts w:ascii="Consolas" w:eastAsia="Times New Roman" w:hAnsi="Consolas" w:cs="Times New Roman"/>
+          <w:color w:val="D4D4D4"/>
+          <w:sz w:val="21"/>
+          <w:szCs w:val="21"/>
+        </w:rPr>
+        <w:t>                        </w:t>
+      </w:r>
+      <w:r>
+        <w:rPr>
+          <w:rFonts w:ascii="Consolas" w:eastAsia="Times New Roman" w:hAnsi="Consolas" w:cs="Times New Roman"/>
+          <w:color w:val="808080"/>
+          <w:sz w:val="21"/>
+          <w:szCs w:val="21"/>
+        </w:rPr>
+        <w:t>&lt;</w:t>
+      </w:r>
+      <w:r>
+        <w:rPr>
+          <w:rFonts w:ascii="Consolas" w:eastAsia="Times New Roman" w:hAnsi="Consolas" w:cs="Times New Roman"/>
+          <w:color w:val="569CD6"/>
+          <w:sz w:val="21"/>
+          <w:szCs w:val="21"/>
+        </w:rPr>
+        <w:t>span</w:t>
+      </w:r>
+      <w:r>
+        <w:rPr>
+          <w:rFonts w:ascii="Consolas" w:eastAsia="Times New Roman" w:hAnsi="Consolas" w:cs="Times New Roman"/>
+          <w:color w:val="D4D4D4"/>
+          <w:sz w:val="21"/>
+          <w:szCs w:val="21"/>
+        </w:rPr>
+        <w:t> </w:t>
+      </w:r>
+      <w:r>
+        <w:rPr>
+          <w:rFonts w:ascii="Consolas" w:eastAsia="Times New Roman" w:hAnsi="Consolas" w:cs="Times New Roman"/>
+          <w:color w:val="9CDCFE"/>
+          <w:sz w:val="21"/>
+          <w:szCs w:val="21"/>
+        </w:rPr>
+        <w:t>class</w:t>
+      </w:r>
+      <w:r>
+        <w:rPr>
+          <w:rFonts w:ascii="Consolas" w:eastAsia="Times New Roman" w:hAnsi="Consolas" w:cs="Times New Roman"/>
+          <w:color w:val="D4D4D4"/>
+          <w:sz w:val="21"/>
+          <w:szCs w:val="21"/>
+        </w:rPr>
+        <w:t>=</w:t>
+      </w:r>
+      <w:r>
+        <w:rPr>
+          <w:rFonts w:ascii="Consolas" w:eastAsia="Times New Roman" w:hAnsi="Consolas" w:cs="Times New Roman"/>
+          <w:color w:val="CE9178"/>
+          <w:sz w:val="21"/>
+          <w:szCs w:val="21"/>
+        </w:rPr>
+        <w:t>"invalid-feedback"</w:t>
+      </w:r>
+      <w:r>
+        <w:rPr>
+          <w:rFonts w:ascii="Consolas" w:eastAsia="Times New Roman" w:hAnsi="Consolas" w:cs="Times New Roman"/>
+          <w:color w:val="D4D4D4"/>
+          <w:sz w:val="21"/>
+          <w:szCs w:val="21"/>
+        </w:rPr>
+        <w:t> </w:t>
+      </w:r>
+      <w:r>
+        <w:rPr>
+          <w:rFonts w:ascii="Consolas" w:eastAsia="Times New Roman" w:hAnsi="Consolas" w:cs="Times New Roman"/>
+          <w:color w:val="9CDCFE"/>
+          <w:sz w:val="21"/>
+          <w:szCs w:val="21"/>
+        </w:rPr>
+        <w:t>role</w:t>
+      </w:r>
+      <w:r>
+        <w:rPr>
+          <w:rFonts w:ascii="Consolas" w:eastAsia="Times New Roman" w:hAnsi="Consolas" w:cs="Times New Roman"/>
+          <w:color w:val="D4D4D4"/>
+          <w:sz w:val="21"/>
+          <w:szCs w:val="21"/>
+        </w:rPr>
+        <w:t>=</w:t>
+      </w:r>
+      <w:r>
+        <w:rPr>
+          <w:rFonts w:ascii="Consolas" w:eastAsia="Times New Roman" w:hAnsi="Consolas" w:cs="Times New Roman"/>
+          <w:color w:val="CE9178"/>
+          <w:sz w:val="21"/>
+          <w:szCs w:val="21"/>
+        </w:rPr>
+        <w:t>"alert"</w:t>
+      </w:r>
+      <w:r>
+        <w:rPr>
+          <w:rFonts w:ascii="Consolas" w:eastAsia="Times New Roman" w:hAnsi="Consolas" w:cs="Times New Roman"/>
+          <w:color w:val="808080"/>
+          <w:sz w:val="21"/>
+          <w:szCs w:val="21"/>
+        </w:rPr>
+        <w:t>&gt;</w:t>
+      </w:r>
+    </w:p>
+    <w:p>
+      <w:pPr>
+        <w:shd w:val="clear" w:color="auto" w:fill="1E1E1E"/>
+        <w:spacing w:after="0" w:line="285" w:lineRule="atLeast"/>
+        <w:rPr>
+          <w:rFonts w:ascii="Consolas" w:eastAsia="Times New Roman" w:hAnsi="Consolas" w:cs="Times New Roman"/>
+          <w:color w:val="D4D4D4"/>
+          <w:sz w:val="21"/>
+          <w:szCs w:val="21"/>
+        </w:rPr>
+      </w:pPr>
+      <w:r>
+        <w:rPr>
+          <w:rFonts w:ascii="Consolas" w:eastAsia="Times New Roman" w:hAnsi="Consolas" w:cs="Times New Roman"/>
+          <w:color w:val="D4D4D4"/>
+          <w:sz w:val="21"/>
+          <w:szCs w:val="21"/>
+        </w:rPr>
+        <w:t>                            </w:t>
+      </w:r>
+      <w:r>
+        <w:rPr>
+          <w:rFonts w:ascii="Consolas" w:eastAsia="Times New Roman" w:hAnsi="Consolas" w:cs="Times New Roman"/>
+          <w:color w:val="808080"/>
+          <w:sz w:val="21"/>
+          <w:szCs w:val="21"/>
+        </w:rPr>
+        <w:t>&lt;</w:t>
+      </w:r>
+      <w:r>
+        <w:rPr>
+          <w:rFonts w:ascii="Consolas" w:eastAsia="Times New Roman" w:hAnsi="Consolas" w:cs="Times New Roman"/>
+          <w:color w:val="569CD6"/>
+          <w:sz w:val="21"/>
+          <w:szCs w:val="21"/>
+        </w:rPr>
+        <w:t>strong</w:t>
+      </w:r>
+      <w:proofErr w:type="gramStart"/>
+      <w:r>
+        <w:rPr>
+          <w:rFonts w:ascii="Consolas" w:eastAsia="Times New Roman" w:hAnsi="Consolas" w:cs="Times New Roman"/>
+          <w:color w:val="808080"/>
+          <w:sz w:val="21"/>
+          <w:szCs w:val="21"/>
+        </w:rPr>
+        <w:t>&gt;</w:t>
+      </w:r>
+      <w:r>
+        <w:rPr>
+          <w:rFonts w:ascii="Consolas" w:eastAsia="Times New Roman" w:hAnsi="Consolas" w:cs="Times New Roman"/>
+          <w:color w:val="D4D4D4"/>
+          <w:sz w:val="21"/>
+          <w:szCs w:val="21"/>
+        </w:rPr>
+        <w:t>{</w:t>
+      </w:r>
+      <w:proofErr w:type="gramEnd"/>
+      <w:r>
+        <w:rPr>
+          <w:rFonts w:ascii="Consolas" w:eastAsia="Times New Roman" w:hAnsi="Consolas" w:cs="Times New Roman"/>
+          <w:color w:val="D4D4D4"/>
+          <w:sz w:val="21"/>
+          <w:szCs w:val="21"/>
+        </w:rPr>
+        <w:t>{ $message }}</w:t>
+      </w:r>
+      <w:r>
+        <w:rPr>
+          <w:rFonts w:ascii="Consolas" w:eastAsia="Times New Roman" w:hAnsi="Consolas" w:cs="Times New Roman"/>
+          <w:color w:val="808080"/>
+          <w:sz w:val="21"/>
+          <w:szCs w:val="21"/>
+        </w:rPr>
+        <w:t>&lt;/</w:t>
+      </w:r>
+      <w:r>
+        <w:rPr>
+          <w:rFonts w:ascii="Consolas" w:eastAsia="Times New Roman" w:hAnsi="Consolas" w:cs="Times New Roman"/>
+          <w:color w:val="569CD6"/>
+          <w:sz w:val="21"/>
+          <w:szCs w:val="21"/>
+        </w:rPr>
+        <w:t>strong</w:t>
+      </w:r>
+      <w:r>
+        <w:rPr>
+          <w:rFonts w:ascii="Consolas" w:eastAsia="Times New Roman" w:hAnsi="Consolas" w:cs="Times New Roman"/>
+          <w:color w:val="808080"/>
+          <w:sz w:val="21"/>
+          <w:szCs w:val="21"/>
+        </w:rPr>
+        <w:t>&gt;</w:t>
+      </w:r>
+    </w:p>
+    <w:p>
+      <w:pPr>
+        <w:shd w:val="clear" w:color="auto" w:fill="1E1E1E"/>
+        <w:spacing w:after="0" w:line="285" w:lineRule="atLeast"/>
+        <w:rPr>
+          <w:rFonts w:ascii="Consolas" w:eastAsia="Times New Roman" w:hAnsi="Consolas" w:cs="Times New Roman"/>
+          <w:color w:val="D4D4D4"/>
+          <w:sz w:val="21"/>
+          <w:szCs w:val="21"/>
+        </w:rPr>
+      </w:pPr>
+      <w:r>
+        <w:rPr>
+          <w:rFonts w:ascii="Consolas" w:eastAsia="Times New Roman" w:hAnsi="Consolas" w:cs="Times New Roman"/>
+          <w:color w:val="D4D4D4"/>
+          <w:sz w:val="21"/>
+          <w:szCs w:val="21"/>
+        </w:rPr>
+        <w:t>                        </w:t>
+      </w:r>
+      <w:r>
+        <w:rPr>
+          <w:rFonts w:ascii="Consolas" w:eastAsia="Times New Roman" w:hAnsi="Consolas" w:cs="Times New Roman"/>
+          <w:color w:val="808080"/>
+          <w:sz w:val="21"/>
+          <w:szCs w:val="21"/>
+        </w:rPr>
+        <w:t>&lt;/</w:t>
+      </w:r>
+      <w:r>
+        <w:rPr>
+          <w:rFonts w:ascii="Consolas" w:eastAsia="Times New Roman" w:hAnsi="Consolas" w:cs="Times New Roman"/>
+          <w:color w:val="569CD6"/>
+          <w:sz w:val="21"/>
+          <w:szCs w:val="21"/>
+        </w:rPr>
+        <w:t>span</w:t>
+      </w:r>
+      <w:r>
+        <w:rPr>
+          <w:rFonts w:ascii="Consolas" w:eastAsia="Times New Roman" w:hAnsi="Consolas" w:cs="Times New Roman"/>
+          <w:color w:val="808080"/>
+          <w:sz w:val="21"/>
+          <w:szCs w:val="21"/>
+        </w:rPr>
+        <w:t>&gt;</w:t>
+      </w:r>
+    </w:p>
+    <w:p>
+      <w:pPr>
+        <w:shd w:val="clear" w:color="auto" w:fill="1E1E1E"/>
+        <w:spacing w:after="0" w:line="285" w:lineRule="atLeast"/>
+        <w:rPr>
+          <w:rFonts w:ascii="Consolas" w:eastAsia="Times New Roman" w:hAnsi="Consolas" w:cs="Times New Roman"/>
+          <w:color w:val="D4D4D4"/>
+          <w:sz w:val="21"/>
+          <w:szCs w:val="21"/>
+        </w:rPr>
+      </w:pPr>
+      <w:r>
+        <w:rPr>
+          <w:rFonts w:ascii="Consolas" w:eastAsia="Times New Roman" w:hAnsi="Consolas" w:cs="Times New Roman"/>
+          <w:color w:val="D4D4D4"/>
+          <w:sz w:val="21"/>
+          <w:szCs w:val="21"/>
+        </w:rPr>
+        <w:t>                        @</w:t>
+      </w:r>
+      <w:proofErr w:type="spellStart"/>
+      <w:r>
+        <w:rPr>
+          <w:rFonts w:ascii="Consolas" w:eastAsia="Times New Roman" w:hAnsi="Consolas" w:cs="Times New Roman"/>
+          <w:color w:val="D4D4D4"/>
+          <w:sz w:val="21"/>
+          <w:szCs w:val="21"/>
+        </w:rPr>
+        <w:t>enderror</w:t>
+      </w:r>
+      <w:proofErr w:type="spellEnd"/>
+    </w:p>
     <w:p/>
     <w:p>
+      <w:r>
+        <w:t>In both password and email</w:t>
+      </w:r>
+    </w:p>
+    <w:p>
+      <w:pPr>
+        <w:pStyle w:val="Heading2"/>
+      </w:pPr>
+      <w:r>
+        <w:t>Register</w:t>
+      </w:r>
+    </w:p>
+    <w:p>
+      <w:r>
+        <w:t>Add custom column in register</w:t>
+      </w:r>
+    </w:p>
+    <w:p>
+      <w:r>
+        <w:t xml:space="preserve">IN </w:t>
+      </w:r>
+      <w:proofErr w:type="spellStart"/>
+      <w:r>
+        <w:t>RegisterController</w:t>
+      </w:r>
+      <w:proofErr w:type="spellEnd"/>
+      <w:r>
+        <w:t>(</w:t>
+      </w:r>
+      <w:r>
+        <w:rPr>
+          <w:highlight w:val="yellow"/>
+        </w:rPr>
+        <w:t>app/http/controller/</w:t>
+      </w:r>
+      <w:proofErr w:type="spellStart"/>
+      <w:r>
+        <w:rPr>
+          <w:highlight w:val="yellow"/>
+        </w:rPr>
+        <w:t>auth</w:t>
+      </w:r>
+      <w:proofErr w:type="spellEnd"/>
+      <w:r>
+        <w:t>)</w:t>
+      </w:r>
+    </w:p>
+    <w:p>
+      <w:pPr>
+        <w:shd w:val="clear" w:color="auto" w:fill="1E1E1E"/>
+        <w:spacing w:after="0" w:line="285" w:lineRule="atLeast"/>
+        <w:rPr>
+          <w:rFonts w:ascii="Consolas" w:eastAsia="Times New Roman" w:hAnsi="Consolas" w:cs="Times New Roman"/>
+          <w:color w:val="D4D4D4"/>
+          <w:sz w:val="21"/>
+          <w:szCs w:val="21"/>
+        </w:rPr>
+      </w:pPr>
+      <w:r>
+        <w:rPr>
+          <w:rFonts w:ascii="Consolas" w:eastAsia="Times New Roman" w:hAnsi="Consolas" w:cs="Times New Roman"/>
+          <w:color w:val="569CD6"/>
+          <w:sz w:val="21"/>
+          <w:szCs w:val="21"/>
+        </w:rPr>
+        <w:t>protected</w:t>
+      </w:r>
+      <w:r>
+        <w:rPr>
+          <w:rFonts w:ascii="Consolas" w:eastAsia="Times New Roman" w:hAnsi="Consolas" w:cs="Times New Roman"/>
+          <w:color w:val="D4D4D4"/>
+          <w:sz w:val="21"/>
+          <w:szCs w:val="21"/>
+        </w:rPr>
+        <w:t> </w:t>
+      </w:r>
+      <w:r>
+        <w:rPr>
+          <w:rFonts w:ascii="Consolas" w:eastAsia="Times New Roman" w:hAnsi="Consolas" w:cs="Times New Roman"/>
+          <w:color w:val="569CD6"/>
+          <w:sz w:val="21"/>
+          <w:szCs w:val="21"/>
+        </w:rPr>
+        <w:t>function</w:t>
+      </w:r>
+      <w:r>
+        <w:rPr>
+          <w:rFonts w:ascii="Consolas" w:eastAsia="Times New Roman" w:hAnsi="Consolas" w:cs="Times New Roman"/>
+          <w:color w:val="D4D4D4"/>
+          <w:sz w:val="21"/>
+          <w:szCs w:val="21"/>
+        </w:rPr>
+        <w:t> </w:t>
+      </w:r>
+      <w:proofErr w:type="gramStart"/>
+      <w:r>
+        <w:rPr>
+          <w:rFonts w:ascii="Consolas" w:eastAsia="Times New Roman" w:hAnsi="Consolas" w:cs="Times New Roman"/>
+          <w:color w:val="D4D4D4"/>
+          <w:sz w:val="21"/>
+          <w:szCs w:val="21"/>
+        </w:rPr>
+        <w:t>validator(</w:t>
+      </w:r>
+      <w:proofErr w:type="gramEnd"/>
+      <w:r>
+        <w:rPr>
+          <w:rFonts w:ascii="Consolas" w:eastAsia="Times New Roman" w:hAnsi="Consolas" w:cs="Times New Roman"/>
+          <w:color w:val="569CD6"/>
+          <w:sz w:val="21"/>
+          <w:szCs w:val="21"/>
+        </w:rPr>
+        <w:t>array</w:t>
+      </w:r>
+      <w:r>
+        <w:rPr>
+          <w:rFonts w:ascii="Consolas" w:eastAsia="Times New Roman" w:hAnsi="Consolas" w:cs="Times New Roman"/>
+          <w:color w:val="D4D4D4"/>
+          <w:sz w:val="21"/>
+          <w:szCs w:val="21"/>
+        </w:rPr>
+        <w:t> $data)</w:t>
+      </w:r>
+    </w:p>
+    <w:p>
+      <w:pPr>
+        <w:shd w:val="clear" w:color="auto" w:fill="1E1E1E"/>
+        <w:spacing w:after="0" w:line="285" w:lineRule="atLeast"/>
+        <w:rPr>
+          <w:rFonts w:ascii="Consolas" w:eastAsia="Times New Roman" w:hAnsi="Consolas" w:cs="Times New Roman"/>
+          <w:color w:val="D4D4D4"/>
+          <w:sz w:val="21"/>
+          <w:szCs w:val="21"/>
+        </w:rPr>
+      </w:pPr>
+      <w:r>
+        <w:rPr>
+          <w:rFonts w:ascii="Consolas" w:eastAsia="Times New Roman" w:hAnsi="Consolas" w:cs="Times New Roman"/>
+          <w:color w:val="D4D4D4"/>
+          <w:sz w:val="21"/>
+          <w:szCs w:val="21"/>
+        </w:rPr>
+        <w:t>    {</w:t>
+      </w:r>
+    </w:p>
+    <w:p>
+      <w:pPr>
+        <w:shd w:val="clear" w:color="auto" w:fill="1E1E1E"/>
+        <w:spacing w:after="0" w:line="285" w:lineRule="atLeast"/>
+        <w:rPr>
+          <w:rFonts w:ascii="Consolas" w:eastAsia="Times New Roman" w:hAnsi="Consolas" w:cs="Times New Roman"/>
+          <w:color w:val="D4D4D4"/>
+          <w:sz w:val="21"/>
+          <w:szCs w:val="21"/>
+        </w:rPr>
+      </w:pPr>
+      <w:r>
+        <w:rPr>
+          <w:rFonts w:ascii="Consolas" w:eastAsia="Times New Roman" w:hAnsi="Consolas" w:cs="Times New Roman"/>
+          <w:color w:val="D4D4D4"/>
+          <w:sz w:val="21"/>
+          <w:szCs w:val="21"/>
+        </w:rPr>
+        <w:t>        </w:t>
+      </w:r>
+      <w:r>
+        <w:rPr>
+          <w:rFonts w:ascii="Consolas" w:eastAsia="Times New Roman" w:hAnsi="Consolas" w:cs="Times New Roman"/>
+          <w:color w:val="569CD6"/>
+          <w:sz w:val="21"/>
+          <w:szCs w:val="21"/>
+        </w:rPr>
+        <w:t>return</w:t>
+      </w:r>
+      <w:r>
+        <w:rPr>
+          <w:rFonts w:ascii="Consolas" w:eastAsia="Times New Roman" w:hAnsi="Consolas" w:cs="Times New Roman"/>
+          <w:color w:val="D4D4D4"/>
+          <w:sz w:val="21"/>
+          <w:szCs w:val="21"/>
+        </w:rPr>
+        <w:t> </w:t>
+      </w:r>
+      <w:proofErr w:type="gramStart"/>
+      <w:r>
+        <w:rPr>
+          <w:rFonts w:ascii="Consolas" w:eastAsia="Times New Roman" w:hAnsi="Consolas" w:cs="Times New Roman"/>
+          <w:color w:val="D4D4D4"/>
+          <w:sz w:val="21"/>
+          <w:szCs w:val="21"/>
+        </w:rPr>
+        <w:t>Validator::</w:t>
+      </w:r>
+      <w:proofErr w:type="gramEnd"/>
+      <w:r>
+        <w:rPr>
+          <w:rFonts w:ascii="Consolas" w:eastAsia="Times New Roman" w:hAnsi="Consolas" w:cs="Times New Roman"/>
+          <w:color w:val="D4D4D4"/>
+          <w:sz w:val="21"/>
+          <w:szCs w:val="21"/>
+        </w:rPr>
+        <w:t>make($data, [</w:t>
+      </w:r>
+    </w:p>
+    <w:p>
+      <w:pPr>
+        <w:shd w:val="clear" w:color="auto" w:fill="1E1E1E"/>
+        <w:spacing w:after="0" w:line="285" w:lineRule="atLeast"/>
+        <w:rPr>
+          <w:rFonts w:ascii="Consolas" w:eastAsia="Times New Roman" w:hAnsi="Consolas" w:cs="Times New Roman"/>
+          <w:color w:val="D4D4D4"/>
+          <w:sz w:val="21"/>
+          <w:szCs w:val="21"/>
+        </w:rPr>
+      </w:pPr>
+      <w:r>
+        <w:rPr>
+          <w:rFonts w:ascii="Consolas" w:eastAsia="Times New Roman" w:hAnsi="Consolas" w:cs="Times New Roman"/>
+          <w:color w:val="D4D4D4"/>
+          <w:sz w:val="21"/>
+          <w:szCs w:val="21"/>
+        </w:rPr>
+        <w:t>            </w:t>
+      </w:r>
+      <w:r>
+        <w:rPr>
+          <w:rFonts w:ascii="Consolas" w:eastAsia="Times New Roman" w:hAnsi="Consolas" w:cs="Times New Roman"/>
+          <w:color w:val="CE9178"/>
+          <w:sz w:val="21"/>
+          <w:szCs w:val="21"/>
+        </w:rPr>
+        <w:t>'name'</w:t>
+      </w:r>
+      <w:r>
+        <w:rPr>
+          <w:rFonts w:ascii="Consolas" w:eastAsia="Times New Roman" w:hAnsi="Consolas" w:cs="Times New Roman"/>
+          <w:color w:val="D4D4D4"/>
+          <w:sz w:val="21"/>
+          <w:szCs w:val="21"/>
+        </w:rPr>
+        <w:t> =&gt; [</w:t>
+      </w:r>
+      <w:r>
+        <w:rPr>
+          <w:rFonts w:ascii="Consolas" w:eastAsia="Times New Roman" w:hAnsi="Consolas" w:cs="Times New Roman"/>
+          <w:color w:val="CE9178"/>
+          <w:sz w:val="21"/>
+          <w:szCs w:val="21"/>
+        </w:rPr>
+        <w:t>'required'</w:t>
+      </w:r>
+      <w:r>
+        <w:rPr>
+          <w:rFonts w:ascii="Consolas" w:eastAsia="Times New Roman" w:hAnsi="Consolas" w:cs="Times New Roman"/>
+          <w:color w:val="D4D4D4"/>
+          <w:sz w:val="21"/>
+          <w:szCs w:val="21"/>
+        </w:rPr>
+        <w:t>, </w:t>
+      </w:r>
+      <w:r>
+        <w:rPr>
+          <w:rFonts w:ascii="Consolas" w:eastAsia="Times New Roman" w:hAnsi="Consolas" w:cs="Times New Roman"/>
+          <w:color w:val="CE9178"/>
+          <w:sz w:val="21"/>
+          <w:szCs w:val="21"/>
+        </w:rPr>
+        <w:t>'string'</w:t>
+      </w:r>
+      <w:r>
+        <w:rPr>
+          <w:rFonts w:ascii="Consolas" w:eastAsia="Times New Roman" w:hAnsi="Consolas" w:cs="Times New Roman"/>
+          <w:color w:val="D4D4D4"/>
+          <w:sz w:val="21"/>
+          <w:szCs w:val="21"/>
+        </w:rPr>
+        <w:t>, </w:t>
+      </w:r>
+      <w:r>
+        <w:rPr>
+          <w:rFonts w:ascii="Consolas" w:eastAsia="Times New Roman" w:hAnsi="Consolas" w:cs="Times New Roman"/>
+          <w:color w:val="CE9178"/>
+          <w:sz w:val="21"/>
+          <w:szCs w:val="21"/>
+        </w:rPr>
+        <w:t>'max:255'</w:t>
+      </w:r>
+      <w:r>
+        <w:rPr>
+          <w:rFonts w:ascii="Consolas" w:eastAsia="Times New Roman" w:hAnsi="Consolas" w:cs="Times New Roman"/>
+          <w:color w:val="D4D4D4"/>
+          <w:sz w:val="21"/>
+          <w:szCs w:val="21"/>
+        </w:rPr>
+        <w:t>],</w:t>
+      </w:r>
+    </w:p>
+    <w:p>
+      <w:pPr>
+        <w:shd w:val="clear" w:color="auto" w:fill="1E1E1E"/>
+        <w:spacing w:after="0" w:line="285" w:lineRule="atLeast"/>
+        <w:rPr>
+          <w:rFonts w:ascii="Consolas" w:eastAsia="Times New Roman" w:hAnsi="Consolas" w:cs="Times New Roman"/>
+          <w:color w:val="D4D4D4"/>
+          <w:sz w:val="21"/>
+          <w:szCs w:val="21"/>
+        </w:rPr>
+      </w:pPr>
+      <w:r>
+        <w:rPr>
+          <w:rFonts w:ascii="Consolas" w:eastAsia="Times New Roman" w:hAnsi="Consolas" w:cs="Times New Roman"/>
+          <w:color w:val="D4D4D4"/>
+          <w:sz w:val="21"/>
+          <w:szCs w:val="21"/>
+        </w:rPr>
+        <w:t>          </w:t>
+      </w:r>
+      <w:r>
+        <w:rPr>
+          <w:rFonts w:ascii="Consolas" w:eastAsia="Times New Roman" w:hAnsi="Consolas" w:cs="Times New Roman"/>
+          <w:color w:val="CE9178"/>
+          <w:sz w:val="21"/>
+          <w:szCs w:val="21"/>
+        </w:rPr>
+        <w:t>'address'</w:t>
+      </w:r>
+      <w:r>
+        <w:rPr>
+          <w:rFonts w:ascii="Consolas" w:eastAsia="Times New Roman" w:hAnsi="Consolas" w:cs="Times New Roman"/>
+          <w:color w:val="D4D4D4"/>
+          <w:sz w:val="21"/>
+          <w:szCs w:val="21"/>
+        </w:rPr>
+        <w:t> =&gt; [</w:t>
+      </w:r>
+      <w:r>
+        <w:rPr>
+          <w:rFonts w:ascii="Consolas" w:eastAsia="Times New Roman" w:hAnsi="Consolas" w:cs="Times New Roman"/>
+          <w:color w:val="CE9178"/>
+          <w:sz w:val="21"/>
+          <w:szCs w:val="21"/>
+        </w:rPr>
+        <w:t>'required'</w:t>
+      </w:r>
+      <w:r>
+        <w:rPr>
+          <w:rFonts w:ascii="Consolas" w:eastAsia="Times New Roman" w:hAnsi="Consolas" w:cs="Times New Roman"/>
+          <w:color w:val="D4D4D4"/>
+          <w:sz w:val="21"/>
+          <w:szCs w:val="21"/>
+        </w:rPr>
+        <w:t>, </w:t>
+      </w:r>
+      <w:r>
+        <w:rPr>
+          <w:rFonts w:ascii="Consolas" w:eastAsia="Times New Roman" w:hAnsi="Consolas" w:cs="Times New Roman"/>
+          <w:color w:val="CE9178"/>
+          <w:sz w:val="21"/>
+          <w:szCs w:val="21"/>
+        </w:rPr>
+        <w:t>'string'</w:t>
+      </w:r>
+      <w:r>
+        <w:rPr>
+          <w:rFonts w:ascii="Consolas" w:eastAsia="Times New Roman" w:hAnsi="Consolas" w:cs="Times New Roman"/>
+          <w:color w:val="D4D4D4"/>
+          <w:sz w:val="21"/>
+          <w:szCs w:val="21"/>
+        </w:rPr>
+        <w:t>, </w:t>
+      </w:r>
+      <w:r>
+        <w:rPr>
+          <w:rFonts w:ascii="Consolas" w:eastAsia="Times New Roman" w:hAnsi="Consolas" w:cs="Times New Roman"/>
+          <w:color w:val="CE9178"/>
+          <w:sz w:val="21"/>
+          <w:szCs w:val="21"/>
+        </w:rPr>
+        <w:t>'max:255'</w:t>
+      </w:r>
+      <w:r>
+        <w:rPr>
+          <w:rFonts w:ascii="Consolas" w:eastAsia="Times New Roman" w:hAnsi="Consolas" w:cs="Times New Roman"/>
+          <w:color w:val="D4D4D4"/>
+          <w:sz w:val="21"/>
+          <w:szCs w:val="21"/>
+        </w:rPr>
+        <w:t>],</w:t>
+      </w:r>
+    </w:p>
+    <w:p>
+      <w:pPr>
+        <w:shd w:val="clear" w:color="auto" w:fill="1E1E1E"/>
+        <w:spacing w:after="0" w:line="285" w:lineRule="atLeast"/>
+        <w:rPr>
+          <w:rFonts w:ascii="Consolas" w:eastAsia="Times New Roman" w:hAnsi="Consolas" w:cs="Times New Roman"/>
+          <w:color w:val="D4D4D4"/>
+          <w:sz w:val="21"/>
+          <w:szCs w:val="21"/>
+        </w:rPr>
+      </w:pPr>
+      <w:r>
+        <w:rPr>
+          <w:rFonts w:ascii="Consolas" w:eastAsia="Times New Roman" w:hAnsi="Consolas" w:cs="Times New Roman"/>
+          <w:color w:val="D4D4D4"/>
+          <w:sz w:val="21"/>
+          <w:szCs w:val="21"/>
+        </w:rPr>
+        <w:t>          </w:t>
+      </w:r>
+      <w:r>
+        <w:rPr>
+          <w:rFonts w:ascii="Consolas" w:eastAsia="Times New Roman" w:hAnsi="Consolas" w:cs="Times New Roman"/>
+          <w:color w:val="CE9178"/>
+          <w:sz w:val="21"/>
+          <w:szCs w:val="21"/>
+        </w:rPr>
+        <w:t>'phone'</w:t>
+      </w:r>
+      <w:r>
+        <w:rPr>
+          <w:rFonts w:ascii="Consolas" w:eastAsia="Times New Roman" w:hAnsi="Consolas" w:cs="Times New Roman"/>
+          <w:color w:val="D4D4D4"/>
+          <w:sz w:val="21"/>
+          <w:szCs w:val="21"/>
+        </w:rPr>
+        <w:t> =&gt; [</w:t>
+      </w:r>
+      <w:r>
+        <w:rPr>
+          <w:rFonts w:ascii="Consolas" w:eastAsia="Times New Roman" w:hAnsi="Consolas" w:cs="Times New Roman"/>
+          <w:color w:val="CE9178"/>
+          <w:sz w:val="21"/>
+          <w:szCs w:val="21"/>
+        </w:rPr>
+        <w:t>'required'</w:t>
+      </w:r>
+      <w:r>
+        <w:rPr>
+          <w:rFonts w:ascii="Consolas" w:eastAsia="Times New Roman" w:hAnsi="Consolas" w:cs="Times New Roman"/>
+          <w:color w:val="D4D4D4"/>
+          <w:sz w:val="21"/>
+          <w:szCs w:val="21"/>
+        </w:rPr>
+        <w:t>, </w:t>
+      </w:r>
+      <w:r>
+        <w:rPr>
+          <w:rFonts w:ascii="Consolas" w:eastAsia="Times New Roman" w:hAnsi="Consolas" w:cs="Times New Roman"/>
+          <w:color w:val="CE9178"/>
+          <w:sz w:val="21"/>
+          <w:szCs w:val="21"/>
+        </w:rPr>
+        <w:t>'string'</w:t>
+      </w:r>
+      <w:r>
+        <w:rPr>
+          <w:rFonts w:ascii="Consolas" w:eastAsia="Times New Roman" w:hAnsi="Consolas" w:cs="Times New Roman"/>
+          <w:color w:val="D4D4D4"/>
+          <w:sz w:val="21"/>
+          <w:szCs w:val="21"/>
+        </w:rPr>
+        <w:t>, </w:t>
+      </w:r>
+      <w:r>
+        <w:rPr>
+          <w:rFonts w:ascii="Consolas" w:eastAsia="Times New Roman" w:hAnsi="Consolas" w:cs="Times New Roman"/>
+          <w:color w:val="CE9178"/>
+          <w:sz w:val="21"/>
+          <w:szCs w:val="21"/>
+        </w:rPr>
+        <w:t>'max:255'</w:t>
+      </w:r>
+      <w:r>
+        <w:rPr>
+          <w:rFonts w:ascii="Consolas" w:eastAsia="Times New Roman" w:hAnsi="Consolas" w:cs="Times New Roman"/>
+          <w:color w:val="D4D4D4"/>
+          <w:sz w:val="21"/>
+          <w:szCs w:val="21"/>
+        </w:rPr>
+        <w:t>],</w:t>
+      </w:r>
+    </w:p>
+    <w:p>
+      <w:pPr>
+        <w:shd w:val="clear" w:color="auto" w:fill="1E1E1E"/>
+        <w:spacing w:after="0" w:line="285" w:lineRule="atLeast"/>
+        <w:rPr>
+          <w:rFonts w:ascii="Consolas" w:eastAsia="Times New Roman" w:hAnsi="Consolas" w:cs="Times New Roman"/>
+          <w:color w:val="D4D4D4"/>
+          <w:sz w:val="21"/>
+          <w:szCs w:val="21"/>
+        </w:rPr>
+      </w:pPr>
+      <w:r>
+        <w:rPr>
+          <w:rFonts w:ascii="Consolas" w:eastAsia="Times New Roman" w:hAnsi="Consolas" w:cs="Times New Roman"/>
+          <w:color w:val="D4D4D4"/>
+          <w:sz w:val="21"/>
+          <w:szCs w:val="21"/>
+        </w:rPr>
+        <w:t>            </w:t>
+      </w:r>
+      <w:r>
+        <w:rPr>
+          <w:rFonts w:ascii="Consolas" w:eastAsia="Times New Roman" w:hAnsi="Consolas" w:cs="Times New Roman"/>
+          <w:color w:val="CE9178"/>
+          <w:sz w:val="21"/>
+          <w:szCs w:val="21"/>
+        </w:rPr>
+        <w:t>'email'</w:t>
+      </w:r>
+      <w:r>
+        <w:rPr>
+          <w:rFonts w:ascii="Consolas" w:eastAsia="Times New Roman" w:hAnsi="Consolas" w:cs="Times New Roman"/>
+          <w:color w:val="D4D4D4"/>
+          <w:sz w:val="21"/>
+          <w:szCs w:val="21"/>
+        </w:rPr>
+        <w:t> =&gt; [</w:t>
+      </w:r>
+      <w:r>
+        <w:rPr>
+          <w:rFonts w:ascii="Consolas" w:eastAsia="Times New Roman" w:hAnsi="Consolas" w:cs="Times New Roman"/>
+          <w:color w:val="CE9178"/>
+          <w:sz w:val="21"/>
+          <w:szCs w:val="21"/>
+        </w:rPr>
+        <w:t>'required'</w:t>
+      </w:r>
+      <w:r>
+        <w:rPr>
+          <w:rFonts w:ascii="Consolas" w:eastAsia="Times New Roman" w:hAnsi="Consolas" w:cs="Times New Roman"/>
+          <w:color w:val="D4D4D4"/>
+          <w:sz w:val="21"/>
+          <w:szCs w:val="21"/>
+        </w:rPr>
+        <w:t>, </w:t>
+      </w:r>
+      <w:r>
+        <w:rPr>
+          <w:rFonts w:ascii="Consolas" w:eastAsia="Times New Roman" w:hAnsi="Consolas" w:cs="Times New Roman"/>
+          <w:color w:val="CE9178"/>
+          <w:sz w:val="21"/>
+          <w:szCs w:val="21"/>
+        </w:rPr>
+        <w:t>'string'</w:t>
+      </w:r>
+      <w:r>
+        <w:rPr>
+          <w:rFonts w:ascii="Consolas" w:eastAsia="Times New Roman" w:hAnsi="Consolas" w:cs="Times New Roman"/>
+          <w:color w:val="D4D4D4"/>
+          <w:sz w:val="21"/>
+          <w:szCs w:val="21"/>
+        </w:rPr>
+        <w:t>, </w:t>
+      </w:r>
+      <w:r>
+        <w:rPr>
+          <w:rFonts w:ascii="Consolas" w:eastAsia="Times New Roman" w:hAnsi="Consolas" w:cs="Times New Roman"/>
+          <w:color w:val="CE9178"/>
+          <w:sz w:val="21"/>
+          <w:szCs w:val="21"/>
+        </w:rPr>
+        <w:t>'email'</w:t>
+      </w:r>
+      <w:r>
+        <w:rPr>
+          <w:rFonts w:ascii="Consolas" w:eastAsia="Times New Roman" w:hAnsi="Consolas" w:cs="Times New Roman"/>
+          <w:color w:val="D4D4D4"/>
+          <w:sz w:val="21"/>
+          <w:szCs w:val="21"/>
+        </w:rPr>
+        <w:t>, </w:t>
+      </w:r>
+      <w:r>
+        <w:rPr>
+          <w:rFonts w:ascii="Consolas" w:eastAsia="Times New Roman" w:hAnsi="Consolas" w:cs="Times New Roman"/>
+          <w:color w:val="CE9178"/>
+          <w:sz w:val="21"/>
+          <w:szCs w:val="21"/>
+        </w:rPr>
+        <w:t>'max:255'</w:t>
+      </w:r>
+      <w:r>
+        <w:rPr>
+          <w:rFonts w:ascii="Consolas" w:eastAsia="Times New Roman" w:hAnsi="Consolas" w:cs="Times New Roman"/>
+          <w:color w:val="D4D4D4"/>
+          <w:sz w:val="21"/>
+          <w:szCs w:val="21"/>
+        </w:rPr>
+        <w:t>, </w:t>
+      </w:r>
+      <w:r>
+        <w:rPr>
+          <w:rFonts w:ascii="Consolas" w:eastAsia="Times New Roman" w:hAnsi="Consolas" w:cs="Times New Roman"/>
+          <w:color w:val="CE9178"/>
+          <w:sz w:val="21"/>
+          <w:szCs w:val="21"/>
+        </w:rPr>
+        <w:t>'</w:t>
+      </w:r>
+      <w:proofErr w:type="gramStart"/>
+      <w:r>
+        <w:rPr>
+          <w:rFonts w:ascii="Consolas" w:eastAsia="Times New Roman" w:hAnsi="Consolas" w:cs="Times New Roman"/>
+          <w:color w:val="CE9178"/>
+          <w:sz w:val="21"/>
+          <w:szCs w:val="21"/>
+        </w:rPr>
+        <w:t>unique:users</w:t>
+      </w:r>
+      <w:proofErr w:type="gramEnd"/>
+      <w:r>
+        <w:rPr>
+          <w:rFonts w:ascii="Consolas" w:eastAsia="Times New Roman" w:hAnsi="Consolas" w:cs="Times New Roman"/>
+          <w:color w:val="CE9178"/>
+          <w:sz w:val="21"/>
+          <w:szCs w:val="21"/>
+        </w:rPr>
+        <w:t>'</w:t>
+      </w:r>
+      <w:r>
+        <w:rPr>
+          <w:rFonts w:ascii="Consolas" w:eastAsia="Times New Roman" w:hAnsi="Consolas" w:cs="Times New Roman"/>
+          <w:color w:val="D4D4D4"/>
+          <w:sz w:val="21"/>
+          <w:szCs w:val="21"/>
+        </w:rPr>
+        <w:t>],</w:t>
+      </w:r>
+    </w:p>
+    <w:p>
+      <w:pPr>
+        <w:shd w:val="clear" w:color="auto" w:fill="1E1E1E"/>
+        <w:spacing w:after="0" w:line="285" w:lineRule="atLeast"/>
+        <w:rPr>
+          <w:rFonts w:ascii="Consolas" w:eastAsia="Times New Roman" w:hAnsi="Consolas" w:cs="Times New Roman"/>
+          <w:color w:val="D4D4D4"/>
+          <w:sz w:val="21"/>
+          <w:szCs w:val="21"/>
+        </w:rPr>
+      </w:pPr>
+      <w:r>
+        <w:rPr>
+          <w:rFonts w:ascii="Consolas" w:eastAsia="Times New Roman" w:hAnsi="Consolas" w:cs="Times New Roman"/>
+          <w:color w:val="D4D4D4"/>
+          <w:sz w:val="21"/>
+          <w:szCs w:val="21"/>
+        </w:rPr>
+        <w:t>            </w:t>
+      </w:r>
+      <w:r>
+        <w:rPr>
+          <w:rFonts w:ascii="Consolas" w:eastAsia="Times New Roman" w:hAnsi="Consolas" w:cs="Times New Roman"/>
+          <w:color w:val="CE9178"/>
+          <w:sz w:val="21"/>
+          <w:szCs w:val="21"/>
+        </w:rPr>
+        <w:t>'password'</w:t>
+      </w:r>
+      <w:r>
+        <w:rPr>
+          <w:rFonts w:ascii="Consolas" w:eastAsia="Times New Roman" w:hAnsi="Consolas" w:cs="Times New Roman"/>
+          <w:color w:val="D4D4D4"/>
+          <w:sz w:val="21"/>
+          <w:szCs w:val="21"/>
+        </w:rPr>
+        <w:t> =&gt; [</w:t>
+      </w:r>
+      <w:r>
+        <w:rPr>
+          <w:rFonts w:ascii="Consolas" w:eastAsia="Times New Roman" w:hAnsi="Consolas" w:cs="Times New Roman"/>
+          <w:color w:val="CE9178"/>
+          <w:sz w:val="21"/>
+          <w:szCs w:val="21"/>
+        </w:rPr>
+        <w:t>'required'</w:t>
+      </w:r>
+      <w:r>
+        <w:rPr>
+          <w:rFonts w:ascii="Consolas" w:eastAsia="Times New Roman" w:hAnsi="Consolas" w:cs="Times New Roman"/>
+          <w:color w:val="D4D4D4"/>
+          <w:sz w:val="21"/>
+          <w:szCs w:val="21"/>
+        </w:rPr>
+        <w:t>, </w:t>
+      </w:r>
+      <w:r>
+        <w:rPr>
+          <w:rFonts w:ascii="Consolas" w:eastAsia="Times New Roman" w:hAnsi="Consolas" w:cs="Times New Roman"/>
+          <w:color w:val="CE9178"/>
+          <w:sz w:val="21"/>
+          <w:szCs w:val="21"/>
+        </w:rPr>
+        <w:t>'string'</w:t>
+      </w:r>
+      <w:r>
+        <w:rPr>
+          <w:rFonts w:ascii="Consolas" w:eastAsia="Times New Roman" w:hAnsi="Consolas" w:cs="Times New Roman"/>
+          <w:color w:val="D4D4D4"/>
+          <w:sz w:val="21"/>
+          <w:szCs w:val="21"/>
+        </w:rPr>
+        <w:t>, </w:t>
+      </w:r>
+      <w:r>
+        <w:rPr>
+          <w:rFonts w:ascii="Consolas" w:eastAsia="Times New Roman" w:hAnsi="Consolas" w:cs="Times New Roman"/>
+          <w:color w:val="CE9178"/>
+          <w:sz w:val="21"/>
+          <w:szCs w:val="21"/>
+        </w:rPr>
+        <w:t>'min:8'</w:t>
+      </w:r>
+      <w:r>
+        <w:rPr>
+          <w:rFonts w:ascii="Consolas" w:eastAsia="Times New Roman" w:hAnsi="Consolas" w:cs="Times New Roman"/>
+          <w:color w:val="D4D4D4"/>
+          <w:sz w:val="21"/>
+          <w:szCs w:val="21"/>
+        </w:rPr>
+        <w:t>, </w:t>
+      </w:r>
+      <w:r>
+        <w:rPr>
+          <w:rFonts w:ascii="Consolas" w:eastAsia="Times New Roman" w:hAnsi="Consolas" w:cs="Times New Roman"/>
+          <w:color w:val="CE9178"/>
+          <w:sz w:val="21"/>
+          <w:szCs w:val="21"/>
+        </w:rPr>
+        <w:t>'confirmed'</w:t>
+      </w:r>
+      <w:r>
+        <w:rPr>
+          <w:rFonts w:ascii="Consolas" w:eastAsia="Times New Roman" w:hAnsi="Consolas" w:cs="Times New Roman"/>
+          <w:color w:val="D4D4D4"/>
+          <w:sz w:val="21"/>
+          <w:szCs w:val="21"/>
+        </w:rPr>
+        <w:t>],</w:t>
+      </w:r>
+    </w:p>
+    <w:p>
+      <w:pPr>
+        <w:shd w:val="clear" w:color="auto" w:fill="1E1E1E"/>
+        <w:spacing w:after="0" w:line="285" w:lineRule="atLeast"/>
+        <w:rPr>
+          <w:rFonts w:ascii="Consolas" w:eastAsia="Times New Roman" w:hAnsi="Consolas" w:cs="Times New Roman"/>
+          <w:color w:val="D4D4D4"/>
+          <w:sz w:val="21"/>
+          <w:szCs w:val="21"/>
+        </w:rPr>
+      </w:pPr>
+      <w:r>
+        <w:rPr>
+          <w:rFonts w:ascii="Consolas" w:eastAsia="Times New Roman" w:hAnsi="Consolas" w:cs="Times New Roman"/>
+          <w:color w:val="D4D4D4"/>
+          <w:sz w:val="21"/>
+          <w:szCs w:val="21"/>
+        </w:rPr>
+        <w:t>        ]);</w:t>
+      </w:r>
+    </w:p>
+    <w:p>
+      <w:pPr>
+        <w:shd w:val="clear" w:color="auto" w:fill="1E1E1E"/>
+        <w:spacing w:after="0" w:line="285" w:lineRule="atLeast"/>
+        <w:rPr>
+          <w:rFonts w:ascii="Consolas" w:eastAsia="Times New Roman" w:hAnsi="Consolas" w:cs="Times New Roman"/>
+          <w:color w:val="D4D4D4"/>
+          <w:sz w:val="21"/>
+          <w:szCs w:val="21"/>
+        </w:rPr>
+      </w:pPr>
+      <w:r>
+        <w:rPr>
+          <w:rFonts w:ascii="Consolas" w:eastAsia="Times New Roman" w:hAnsi="Consolas" w:cs="Times New Roman"/>
+          <w:color w:val="D4D4D4"/>
+          <w:sz w:val="21"/>
+          <w:szCs w:val="21"/>
+        </w:rPr>
+        <w:t>    }</w:t>
+      </w:r>
+    </w:p>
+    <w:p/>
+    <w:p>
+      <w:r>
+        <w:t xml:space="preserve">If address is not </w:t>
+      </w:r>
+      <w:proofErr w:type="gramStart"/>
+      <w:r>
+        <w:t>required</w:t>
+      </w:r>
+      <w:proofErr w:type="gramEnd"/>
+      <w:r>
+        <w:t xml:space="preserve"> then it is removed from validator.</w:t>
+      </w:r>
+    </w:p>
+    <w:p>
+      <w:r>
+        <w:t>This function will insert data to the database.</w:t>
+      </w:r>
+    </w:p>
+    <w:p>
+      <w:pPr>
+        <w:shd w:val="clear" w:color="auto" w:fill="1E1E1E"/>
+        <w:spacing w:after="0" w:line="285" w:lineRule="atLeast"/>
+        <w:rPr>
+          <w:rFonts w:ascii="Consolas" w:eastAsia="Times New Roman" w:hAnsi="Consolas" w:cs="Times New Roman"/>
+          <w:color w:val="D4D4D4"/>
+          <w:sz w:val="21"/>
+          <w:szCs w:val="21"/>
+        </w:rPr>
+      </w:pPr>
+      <w:r>
+        <w:rPr>
+          <w:rFonts w:ascii="Consolas" w:eastAsia="Times New Roman" w:hAnsi="Consolas" w:cs="Times New Roman"/>
+          <w:color w:val="569CD6"/>
+          <w:sz w:val="21"/>
+          <w:szCs w:val="21"/>
+        </w:rPr>
+        <w:t>protected</w:t>
+      </w:r>
+      <w:r>
+        <w:rPr>
+          <w:rFonts w:ascii="Consolas" w:eastAsia="Times New Roman" w:hAnsi="Consolas" w:cs="Times New Roman"/>
+          <w:color w:val="D4D4D4"/>
+          <w:sz w:val="21"/>
+          <w:szCs w:val="21"/>
+        </w:rPr>
+        <w:t> </w:t>
+      </w:r>
+      <w:r>
+        <w:rPr>
+          <w:rFonts w:ascii="Consolas" w:eastAsia="Times New Roman" w:hAnsi="Consolas" w:cs="Times New Roman"/>
+          <w:color w:val="569CD6"/>
+          <w:sz w:val="21"/>
+          <w:szCs w:val="21"/>
+        </w:rPr>
+        <w:t>function</w:t>
+      </w:r>
+      <w:r>
+        <w:rPr>
+          <w:rFonts w:ascii="Consolas" w:eastAsia="Times New Roman" w:hAnsi="Consolas" w:cs="Times New Roman"/>
+          <w:color w:val="D4D4D4"/>
+          <w:sz w:val="21"/>
+          <w:szCs w:val="21"/>
+        </w:rPr>
+        <w:t> </w:t>
+      </w:r>
+      <w:proofErr w:type="gramStart"/>
+      <w:r>
+        <w:rPr>
+          <w:rFonts w:ascii="Consolas" w:eastAsia="Times New Roman" w:hAnsi="Consolas" w:cs="Times New Roman"/>
+          <w:color w:val="D4D4D4"/>
+          <w:sz w:val="21"/>
+          <w:szCs w:val="21"/>
+        </w:rPr>
+        <w:t>create(</w:t>
+      </w:r>
+      <w:proofErr w:type="gramEnd"/>
+      <w:r>
+        <w:rPr>
+          <w:rFonts w:ascii="Consolas" w:eastAsia="Times New Roman" w:hAnsi="Consolas" w:cs="Times New Roman"/>
+          <w:color w:val="569CD6"/>
+          <w:sz w:val="21"/>
+          <w:szCs w:val="21"/>
+        </w:rPr>
+        <w:t>array</w:t>
+      </w:r>
+      <w:r>
+        <w:rPr>
+          <w:rFonts w:ascii="Consolas" w:eastAsia="Times New Roman" w:hAnsi="Consolas" w:cs="Times New Roman"/>
+          <w:color w:val="D4D4D4"/>
+          <w:sz w:val="21"/>
+          <w:szCs w:val="21"/>
+        </w:rPr>
+        <w:t> $data)</w:t>
+      </w:r>
+    </w:p>
+    <w:p>
+      <w:pPr>
+        <w:shd w:val="clear" w:color="auto" w:fill="1E1E1E"/>
+        <w:spacing w:after="0" w:line="285" w:lineRule="atLeast"/>
+        <w:rPr>
+          <w:rFonts w:ascii="Consolas" w:eastAsia="Times New Roman" w:hAnsi="Consolas" w:cs="Times New Roman"/>
+          <w:color w:val="D4D4D4"/>
+          <w:sz w:val="21"/>
+          <w:szCs w:val="21"/>
+        </w:rPr>
+      </w:pPr>
+      <w:r>
+        <w:rPr>
+          <w:rFonts w:ascii="Consolas" w:eastAsia="Times New Roman" w:hAnsi="Consolas" w:cs="Times New Roman"/>
+          <w:color w:val="D4D4D4"/>
+          <w:sz w:val="21"/>
+          <w:szCs w:val="21"/>
+        </w:rPr>
+        <w:t>    {</w:t>
+      </w:r>
+    </w:p>
+    <w:p>
+      <w:pPr>
+        <w:shd w:val="clear" w:color="auto" w:fill="1E1E1E"/>
+        <w:spacing w:after="0" w:line="285" w:lineRule="atLeast"/>
+        <w:rPr>
+          <w:rFonts w:ascii="Consolas" w:eastAsia="Times New Roman" w:hAnsi="Consolas" w:cs="Times New Roman"/>
+          <w:color w:val="D4D4D4"/>
+          <w:sz w:val="21"/>
+          <w:szCs w:val="21"/>
+        </w:rPr>
+      </w:pPr>
+      <w:r>
+        <w:rPr>
+          <w:rFonts w:ascii="Consolas" w:eastAsia="Times New Roman" w:hAnsi="Consolas" w:cs="Times New Roman"/>
+          <w:color w:val="D4D4D4"/>
+          <w:sz w:val="21"/>
+          <w:szCs w:val="21"/>
+        </w:rPr>
+        <w:t>      </w:t>
+      </w:r>
+      <w:r>
+        <w:rPr>
+          <w:rFonts w:ascii="Consolas" w:eastAsia="Times New Roman" w:hAnsi="Consolas" w:cs="Times New Roman"/>
+          <w:color w:val="6A9955"/>
+          <w:sz w:val="21"/>
+          <w:szCs w:val="21"/>
+        </w:rPr>
+        <w:t>// this will insert data to database</w:t>
+      </w:r>
+    </w:p>
+    <w:p>
+      <w:pPr>
+        <w:shd w:val="clear" w:color="auto" w:fill="1E1E1E"/>
+        <w:spacing w:after="0" w:line="285" w:lineRule="atLeast"/>
+        <w:rPr>
+          <w:rFonts w:ascii="Consolas" w:eastAsia="Times New Roman" w:hAnsi="Consolas" w:cs="Times New Roman"/>
+          <w:color w:val="D4D4D4"/>
+          <w:sz w:val="21"/>
+          <w:szCs w:val="21"/>
+        </w:rPr>
+      </w:pPr>
+      <w:r>
+        <w:rPr>
+          <w:rFonts w:ascii="Consolas" w:eastAsia="Times New Roman" w:hAnsi="Consolas" w:cs="Times New Roman"/>
+          <w:color w:val="D4D4D4"/>
+          <w:sz w:val="21"/>
+          <w:szCs w:val="21"/>
+        </w:rPr>
+        <w:t>        </w:t>
+      </w:r>
+      <w:r>
+        <w:rPr>
+          <w:rFonts w:ascii="Consolas" w:eastAsia="Times New Roman" w:hAnsi="Consolas" w:cs="Times New Roman"/>
+          <w:color w:val="569CD6"/>
+          <w:sz w:val="21"/>
+          <w:szCs w:val="21"/>
+        </w:rPr>
+        <w:t>return</w:t>
+      </w:r>
+      <w:r>
+        <w:rPr>
+          <w:rFonts w:ascii="Consolas" w:eastAsia="Times New Roman" w:hAnsi="Consolas" w:cs="Times New Roman"/>
+          <w:color w:val="D4D4D4"/>
+          <w:sz w:val="21"/>
+          <w:szCs w:val="21"/>
+        </w:rPr>
+        <w:t> </w:t>
+      </w:r>
+      <w:proofErr w:type="gramStart"/>
+      <w:r>
+        <w:rPr>
+          <w:rFonts w:ascii="Consolas" w:eastAsia="Times New Roman" w:hAnsi="Consolas" w:cs="Times New Roman"/>
+          <w:color w:val="D4D4D4"/>
+          <w:sz w:val="21"/>
+          <w:szCs w:val="21"/>
+        </w:rPr>
+        <w:t>User::</w:t>
+      </w:r>
+      <w:proofErr w:type="gramEnd"/>
+      <w:r>
+        <w:rPr>
+          <w:rFonts w:ascii="Consolas" w:eastAsia="Times New Roman" w:hAnsi="Consolas" w:cs="Times New Roman"/>
+          <w:color w:val="D4D4D4"/>
+          <w:sz w:val="21"/>
+          <w:szCs w:val="21"/>
+        </w:rPr>
+        <w:t>create([</w:t>
+      </w:r>
+    </w:p>
+    <w:p>
+      <w:pPr>
+        <w:shd w:val="clear" w:color="auto" w:fill="1E1E1E"/>
+        <w:spacing w:after="0" w:line="285" w:lineRule="atLeast"/>
+        <w:rPr>
+          <w:rFonts w:ascii="Consolas" w:eastAsia="Times New Roman" w:hAnsi="Consolas" w:cs="Times New Roman"/>
+          <w:color w:val="D4D4D4"/>
+          <w:sz w:val="21"/>
+          <w:szCs w:val="21"/>
+        </w:rPr>
+      </w:pPr>
+      <w:r>
+        <w:rPr>
+          <w:rFonts w:ascii="Consolas" w:eastAsia="Times New Roman" w:hAnsi="Consolas" w:cs="Times New Roman"/>
+          <w:color w:val="D4D4D4"/>
+          <w:sz w:val="21"/>
+          <w:szCs w:val="21"/>
+        </w:rPr>
+        <w:t>            </w:t>
+      </w:r>
+      <w:r>
+        <w:rPr>
+          <w:rFonts w:ascii="Consolas" w:eastAsia="Times New Roman" w:hAnsi="Consolas" w:cs="Times New Roman"/>
+          <w:color w:val="CE9178"/>
+          <w:sz w:val="21"/>
+          <w:szCs w:val="21"/>
+        </w:rPr>
+        <w:t>'name'</w:t>
+      </w:r>
+      <w:r>
+        <w:rPr>
+          <w:rFonts w:ascii="Consolas" w:eastAsia="Times New Roman" w:hAnsi="Consolas" w:cs="Times New Roman"/>
+          <w:color w:val="D4D4D4"/>
+          <w:sz w:val="21"/>
+          <w:szCs w:val="21"/>
+        </w:rPr>
+        <w:t> =&gt; $data[</w:t>
+      </w:r>
+      <w:r>
+        <w:rPr>
+          <w:rFonts w:ascii="Consolas" w:eastAsia="Times New Roman" w:hAnsi="Consolas" w:cs="Times New Roman"/>
+          <w:color w:val="CE9178"/>
+          <w:sz w:val="21"/>
+          <w:szCs w:val="21"/>
+        </w:rPr>
+        <w:t>'name'</w:t>
+      </w:r>
+      <w:r>
+        <w:rPr>
+          <w:rFonts w:ascii="Consolas" w:eastAsia="Times New Roman" w:hAnsi="Consolas" w:cs="Times New Roman"/>
+          <w:color w:val="D4D4D4"/>
+          <w:sz w:val="21"/>
+          <w:szCs w:val="21"/>
+        </w:rPr>
+        <w:t>],</w:t>
+      </w:r>
+    </w:p>
+    <w:p>
+      <w:pPr>
+        <w:shd w:val="clear" w:color="auto" w:fill="1E1E1E"/>
+        <w:spacing w:after="0" w:line="285" w:lineRule="atLeast"/>
+        <w:rPr>
+          <w:rFonts w:ascii="Consolas" w:eastAsia="Times New Roman" w:hAnsi="Consolas" w:cs="Times New Roman"/>
+          <w:color w:val="D4D4D4"/>
+          <w:sz w:val="21"/>
+          <w:szCs w:val="21"/>
+        </w:rPr>
+      </w:pPr>
+      <w:r>
+        <w:rPr>
+          <w:rFonts w:ascii="Consolas" w:eastAsia="Times New Roman" w:hAnsi="Consolas" w:cs="Times New Roman"/>
+          <w:color w:val="D4D4D4"/>
+          <w:sz w:val="21"/>
+          <w:szCs w:val="21"/>
+        </w:rPr>
+        <w:t>            </w:t>
+      </w:r>
+      <w:r>
+        <w:rPr>
+          <w:rFonts w:ascii="Consolas" w:eastAsia="Times New Roman" w:hAnsi="Consolas" w:cs="Times New Roman"/>
+          <w:color w:val="CE9178"/>
+          <w:sz w:val="21"/>
+          <w:szCs w:val="21"/>
+        </w:rPr>
+        <w:t>'email'</w:t>
+      </w:r>
+      <w:r>
+        <w:rPr>
+          <w:rFonts w:ascii="Consolas" w:eastAsia="Times New Roman" w:hAnsi="Consolas" w:cs="Times New Roman"/>
+          <w:color w:val="D4D4D4"/>
+          <w:sz w:val="21"/>
+          <w:szCs w:val="21"/>
+        </w:rPr>
+        <w:t> =&gt; $data[</w:t>
+      </w:r>
+      <w:r>
+        <w:rPr>
+          <w:rFonts w:ascii="Consolas" w:eastAsia="Times New Roman" w:hAnsi="Consolas" w:cs="Times New Roman"/>
+          <w:color w:val="CE9178"/>
+          <w:sz w:val="21"/>
+          <w:szCs w:val="21"/>
+        </w:rPr>
+        <w:t>'email'</w:t>
+      </w:r>
+      <w:r>
+        <w:rPr>
+          <w:rFonts w:ascii="Consolas" w:eastAsia="Times New Roman" w:hAnsi="Consolas" w:cs="Times New Roman"/>
+          <w:color w:val="D4D4D4"/>
+          <w:sz w:val="21"/>
+          <w:szCs w:val="21"/>
+        </w:rPr>
+        <w:t>],</w:t>
+      </w:r>
+    </w:p>
+    <w:p>
+      <w:pPr>
+        <w:shd w:val="clear" w:color="auto" w:fill="1E1E1E"/>
+        <w:spacing w:after="0" w:line="285" w:lineRule="atLeast"/>
+        <w:rPr>
+          <w:rFonts w:ascii="Consolas" w:eastAsia="Times New Roman" w:hAnsi="Consolas" w:cs="Times New Roman"/>
+          <w:color w:val="D4D4D4"/>
+          <w:sz w:val="21"/>
+          <w:szCs w:val="21"/>
+        </w:rPr>
+      </w:pPr>
+      <w:r>
+        <w:rPr>
+          <w:rFonts w:ascii="Consolas" w:eastAsia="Times New Roman" w:hAnsi="Consolas" w:cs="Times New Roman"/>
+          <w:color w:val="D4D4D4"/>
+          <w:sz w:val="21"/>
+          <w:szCs w:val="21"/>
+        </w:rPr>
+        <w:t>            </w:t>
+      </w:r>
+      <w:r>
+        <w:rPr>
+          <w:rFonts w:ascii="Consolas" w:eastAsia="Times New Roman" w:hAnsi="Consolas" w:cs="Times New Roman"/>
+          <w:color w:val="CE9178"/>
+          <w:sz w:val="21"/>
+          <w:szCs w:val="21"/>
+        </w:rPr>
+        <w:t>'password'</w:t>
+      </w:r>
+      <w:r>
+        <w:rPr>
+          <w:rFonts w:ascii="Consolas" w:eastAsia="Times New Roman" w:hAnsi="Consolas" w:cs="Times New Roman"/>
+          <w:color w:val="D4D4D4"/>
+          <w:sz w:val="21"/>
+          <w:szCs w:val="21"/>
+        </w:rPr>
+        <w:t> =&gt; </w:t>
+      </w:r>
+      <w:proofErr w:type="gramStart"/>
+      <w:r>
+        <w:rPr>
+          <w:rFonts w:ascii="Consolas" w:eastAsia="Times New Roman" w:hAnsi="Consolas" w:cs="Times New Roman"/>
+          <w:color w:val="D4D4D4"/>
+          <w:sz w:val="21"/>
+          <w:szCs w:val="21"/>
+        </w:rPr>
+        <w:t>Hash::</w:t>
+      </w:r>
+      <w:proofErr w:type="gramEnd"/>
+      <w:r>
+        <w:rPr>
+          <w:rFonts w:ascii="Consolas" w:eastAsia="Times New Roman" w:hAnsi="Consolas" w:cs="Times New Roman"/>
+          <w:color w:val="D4D4D4"/>
+          <w:sz w:val="21"/>
+          <w:szCs w:val="21"/>
+        </w:rPr>
+        <w:t>make($data[</w:t>
+      </w:r>
+      <w:r>
+        <w:rPr>
+          <w:rFonts w:ascii="Consolas" w:eastAsia="Times New Roman" w:hAnsi="Consolas" w:cs="Times New Roman"/>
+          <w:color w:val="CE9178"/>
+          <w:sz w:val="21"/>
+          <w:szCs w:val="21"/>
+        </w:rPr>
+        <w:t>'password'</w:t>
+      </w:r>
+      <w:r>
+        <w:rPr>
+          <w:rFonts w:ascii="Consolas" w:eastAsia="Times New Roman" w:hAnsi="Consolas" w:cs="Times New Roman"/>
+          <w:color w:val="D4D4D4"/>
+          <w:sz w:val="21"/>
+          <w:szCs w:val="21"/>
+        </w:rPr>
+        <w:t>]),</w:t>
+      </w:r>
+    </w:p>
+    <w:p>
+      <w:pPr>
+        <w:shd w:val="clear" w:color="auto" w:fill="1E1E1E"/>
+        <w:spacing w:after="0" w:line="285" w:lineRule="atLeast"/>
+        <w:rPr>
+          <w:rFonts w:ascii="Consolas" w:eastAsia="Times New Roman" w:hAnsi="Consolas" w:cs="Times New Roman"/>
+          <w:color w:val="D4D4D4"/>
+          <w:sz w:val="21"/>
+          <w:szCs w:val="21"/>
+        </w:rPr>
+      </w:pPr>
+      <w:r>
+        <w:rPr>
+          <w:rFonts w:ascii="Consolas" w:eastAsia="Times New Roman" w:hAnsi="Consolas" w:cs="Times New Roman"/>
+          <w:color w:val="D4D4D4"/>
+          <w:sz w:val="21"/>
+          <w:szCs w:val="21"/>
+        </w:rPr>
+        <w:t>            </w:t>
+      </w:r>
+      <w:r>
+        <w:rPr>
+          <w:rFonts w:ascii="Consolas" w:eastAsia="Times New Roman" w:hAnsi="Consolas" w:cs="Times New Roman"/>
+          <w:color w:val="CE9178"/>
+          <w:sz w:val="21"/>
+          <w:szCs w:val="21"/>
+        </w:rPr>
+        <w:t>'address'</w:t>
+      </w:r>
+      <w:r>
+        <w:rPr>
+          <w:rFonts w:ascii="Consolas" w:eastAsia="Times New Roman" w:hAnsi="Consolas" w:cs="Times New Roman"/>
+          <w:color w:val="D4D4D4"/>
+          <w:sz w:val="21"/>
+          <w:szCs w:val="21"/>
+        </w:rPr>
+        <w:t> =&gt;$data[</w:t>
+      </w:r>
+      <w:r>
+        <w:rPr>
+          <w:rFonts w:ascii="Consolas" w:eastAsia="Times New Roman" w:hAnsi="Consolas" w:cs="Times New Roman"/>
+          <w:color w:val="CE9178"/>
+          <w:sz w:val="21"/>
+          <w:szCs w:val="21"/>
+        </w:rPr>
+        <w:t>'address'</w:t>
+      </w:r>
+      <w:r>
+        <w:rPr>
+          <w:rFonts w:ascii="Consolas" w:eastAsia="Times New Roman" w:hAnsi="Consolas" w:cs="Times New Roman"/>
+          <w:color w:val="D4D4D4"/>
+          <w:sz w:val="21"/>
+          <w:szCs w:val="21"/>
+        </w:rPr>
+        <w:t>],</w:t>
+      </w:r>
+    </w:p>
+    <w:p>
+      <w:pPr>
+        <w:shd w:val="clear" w:color="auto" w:fill="1E1E1E"/>
+        <w:spacing w:after="0" w:line="285" w:lineRule="atLeast"/>
+        <w:rPr>
+          <w:rFonts w:ascii="Consolas" w:eastAsia="Times New Roman" w:hAnsi="Consolas" w:cs="Times New Roman"/>
+          <w:color w:val="D4D4D4"/>
+          <w:sz w:val="21"/>
+          <w:szCs w:val="21"/>
+        </w:rPr>
+      </w:pPr>
+      <w:r>
+        <w:rPr>
+          <w:rFonts w:ascii="Consolas" w:eastAsia="Times New Roman" w:hAnsi="Consolas" w:cs="Times New Roman"/>
+          <w:color w:val="D4D4D4"/>
+          <w:sz w:val="21"/>
+          <w:szCs w:val="21"/>
+        </w:rPr>
+        <w:t>          </w:t>
+      </w:r>
+      <w:r>
+        <w:rPr>
+          <w:rFonts w:ascii="Consolas" w:eastAsia="Times New Roman" w:hAnsi="Consolas" w:cs="Times New Roman"/>
+          <w:color w:val="CE9178"/>
+          <w:sz w:val="21"/>
+          <w:szCs w:val="21"/>
+        </w:rPr>
+        <w:t>'phone'</w:t>
+      </w:r>
+      <w:r>
+        <w:rPr>
+          <w:rFonts w:ascii="Consolas" w:eastAsia="Times New Roman" w:hAnsi="Consolas" w:cs="Times New Roman"/>
+          <w:color w:val="D4D4D4"/>
+          <w:sz w:val="21"/>
+          <w:szCs w:val="21"/>
+        </w:rPr>
+        <w:t> =&gt;$data[</w:t>
+      </w:r>
+      <w:r>
+        <w:rPr>
+          <w:rFonts w:ascii="Consolas" w:eastAsia="Times New Roman" w:hAnsi="Consolas" w:cs="Times New Roman"/>
+          <w:color w:val="CE9178"/>
+          <w:sz w:val="21"/>
+          <w:szCs w:val="21"/>
+        </w:rPr>
+        <w:t>'phone'</w:t>
+      </w:r>
+      <w:r>
+        <w:rPr>
+          <w:rFonts w:ascii="Consolas" w:eastAsia="Times New Roman" w:hAnsi="Consolas" w:cs="Times New Roman"/>
+          <w:color w:val="D4D4D4"/>
+          <w:sz w:val="21"/>
+          <w:szCs w:val="21"/>
+        </w:rPr>
+        <w:t>],</w:t>
+      </w:r>
+    </w:p>
+    <w:p>
+      <w:pPr>
+        <w:shd w:val="clear" w:color="auto" w:fill="1E1E1E"/>
+        <w:spacing w:after="0" w:line="285" w:lineRule="atLeast"/>
+        <w:rPr>
+          <w:rFonts w:ascii="Consolas" w:eastAsia="Times New Roman" w:hAnsi="Consolas" w:cs="Times New Roman"/>
+          <w:color w:val="D4D4D4"/>
+          <w:sz w:val="21"/>
+          <w:szCs w:val="21"/>
+        </w:rPr>
+      </w:pPr>
+      <w:r>
+        <w:rPr>
+          <w:rFonts w:ascii="Consolas" w:eastAsia="Times New Roman" w:hAnsi="Consolas" w:cs="Times New Roman"/>
+          <w:color w:val="D4D4D4"/>
+          <w:sz w:val="21"/>
+          <w:szCs w:val="21"/>
+        </w:rPr>
+        <w:t>        ]);</w:t>
+      </w:r>
+    </w:p>
+    <w:p>
+      <w:pPr>
+        <w:shd w:val="clear" w:color="auto" w:fill="1E1E1E"/>
+        <w:spacing w:after="0" w:line="285" w:lineRule="atLeast"/>
+        <w:rPr>
+          <w:rFonts w:ascii="Consolas" w:eastAsia="Times New Roman" w:hAnsi="Consolas" w:cs="Times New Roman"/>
+          <w:color w:val="D4D4D4"/>
+          <w:sz w:val="21"/>
+          <w:szCs w:val="21"/>
+        </w:rPr>
+      </w:pPr>
+      <w:r>
+        <w:rPr>
+          <w:rFonts w:ascii="Consolas" w:eastAsia="Times New Roman" w:hAnsi="Consolas" w:cs="Times New Roman"/>
+          <w:color w:val="D4D4D4"/>
+          <w:sz w:val="21"/>
+          <w:szCs w:val="21"/>
+        </w:rPr>
+        <w:t>    }</w:t>
+      </w:r>
+      <w:bookmarkStart w:id="25" w:name="_GoBack"/>
+      <w:bookmarkEnd w:id="25"/>
+    </w:p>
+    <w:p/>
+    <w:p>
       <w:pPr>
         <w:pStyle w:val="Heading1"/>
       </w:pPr>
-      <w:bookmarkStart w:id="25" w:name="_Toc45399368"/>
+      <w:bookmarkStart w:id="26" w:name="_Toc45399368"/>
       <w:r>
         <w:t xml:space="preserve">Table in </w:t>
       </w:r>
@@ -9285,7 +11389,7 @@
       <w:r>
         <w:t>:</w:t>
       </w:r>
-      <w:bookmarkEnd w:id="25"/>
+      <w:bookmarkEnd w:id="26"/>
     </w:p>
     <w:p>
       <w:r>
@@ -9302,7 +11406,6 @@
         <w:rPr>
           <w:noProof/>
         </w:rPr>
-        <w:lastRenderedPageBreak/>
         <w:drawing>
           <wp:inline distT="0" distB="0" distL="0" distR="0" wp14:anchorId="28652171" wp14:editId="4AC0AB84">
             <wp:extent cx="2114550" cy="1352550"/>
@@ -9380,7 +11483,7 @@
       <w:pPr>
         <w:pStyle w:val="Heading2"/>
       </w:pPr>
-      <w:bookmarkStart w:id="26" w:name="_Toc45399369"/>
+      <w:bookmarkStart w:id="27" w:name="_Toc45399369"/>
       <w:r>
         <w:t xml:space="preserve">Create a table in </w:t>
       </w:r>
@@ -9388,7 +11491,7 @@
       <w:r>
         <w:t>laravel</w:t>
       </w:r>
-      <w:bookmarkEnd w:id="26"/>
+      <w:bookmarkEnd w:id="27"/>
       <w:proofErr w:type="spellEnd"/>
     </w:p>
     <w:p>
@@ -9942,6 +12045,7 @@
     </w:p>
     <w:p>
       <w:r>
+        <w:lastRenderedPageBreak/>
         <w:t>Update the migration file we add phone column</w:t>
       </w:r>
     </w:p>
@@ -9982,7 +12086,6 @@
     </w:p>
     <w:p>
       <w:r>
-        <w:lastRenderedPageBreak/>
         <w:t xml:space="preserve">IN </w:t>
       </w:r>
       <w:proofErr w:type="spellStart"/>
@@ -10941,6 +13044,7 @@
         </w:numPr>
       </w:pPr>
       <w:r>
+        <w:lastRenderedPageBreak/>
         <w:t xml:space="preserve"> Project is in development (Still not host and you are the only one developer)</w:t>
       </w:r>
     </w:p>
@@ -10983,7 +13087,6 @@
         <w:ind w:left="2880"/>
       </w:pPr>
       <w:r>
-        <w:lastRenderedPageBreak/>
         <w:t xml:space="preserve">Simply pull from </w:t>
       </w:r>
       <w:proofErr w:type="spellStart"/>
@@ -11438,6 +13541,7 @@
           <w:sz w:val="21"/>
           <w:szCs w:val="21"/>
         </w:rPr>
+        <w:lastRenderedPageBreak/>
         <w:t>    </w:t>
       </w:r>
       <w:r>
@@ -11853,7 +13957,111 @@
         <w:t xml:space="preserve"> then it redirect to controller or return view or just echo.</w:t>
       </w:r>
     </w:p>
+    <w:p>
+      <w:pPr>
+        <w:pStyle w:val="Heading2"/>
+      </w:pPr>
+      <w:r>
+        <w:t>Page Expired</w:t>
+      </w:r>
+    </w:p>
+    <w:p>
+      <w:pPr>
+        <w:shd w:val="clear" w:color="auto" w:fill="FFFFFF"/>
+        <w:spacing w:after="0" w:line="240" w:lineRule="auto"/>
+        <w:jc w:val="center"/>
+        <w:rPr>
+          <w:rFonts w:ascii="Arial" w:eastAsia="Times New Roman" w:hAnsi="Arial" w:cs="Arial"/>
+          <w:color w:val="636B6F"/>
+          <w:sz w:val="39"/>
+          <w:szCs w:val="39"/>
+        </w:rPr>
+      </w:pPr>
+      <w:r>
+        <w:rPr>
+          <w:rFonts w:ascii="Arial" w:eastAsia="Times New Roman" w:hAnsi="Arial" w:cs="Arial"/>
+          <w:color w:val="636B6F"/>
+          <w:sz w:val="39"/>
+          <w:szCs w:val="39"/>
+        </w:rPr>
+        <w:t>419</w:t>
+      </w:r>
+    </w:p>
+    <w:p>
+      <w:pPr>
+        <w:shd w:val="clear" w:color="auto" w:fill="FFFFFF"/>
+        <w:spacing w:after="0" w:line="240" w:lineRule="auto"/>
+        <w:jc w:val="center"/>
+        <w:rPr>
+          <w:rFonts w:ascii="Arial" w:eastAsia="Times New Roman" w:hAnsi="Arial" w:cs="Arial"/>
+          <w:color w:val="636B6F"/>
+          <w:sz w:val="27"/>
+          <w:szCs w:val="27"/>
+        </w:rPr>
+      </w:pPr>
+      <w:r>
+        <w:rPr>
+          <w:rFonts w:ascii="Arial" w:eastAsia="Times New Roman" w:hAnsi="Arial" w:cs="Arial"/>
+          <w:color w:val="636B6F"/>
+          <w:sz w:val="27"/>
+          <w:szCs w:val="27"/>
+        </w:rPr>
+        <w:t>Page Expired</w:t>
+      </w:r>
+    </w:p>
     <w:p/>
+    <w:p>
+      <w:r>
+        <w:t xml:space="preserve">This error occurs when we don’t write </w:t>
+      </w:r>
+      <w:r>
+        <w:rPr>
+          <w:highlight w:val="yellow"/>
+        </w:rPr>
+        <w:t>@</w:t>
+      </w:r>
+      <w:proofErr w:type="spellStart"/>
+      <w:proofErr w:type="gramStart"/>
+      <w:r>
+        <w:rPr>
+          <w:highlight w:val="yellow"/>
+        </w:rPr>
+        <w:t>csrf</w:t>
+      </w:r>
+      <w:proofErr w:type="spellEnd"/>
+      <w:r>
+        <w:t xml:space="preserve">  inside</w:t>
+      </w:r>
+      <w:proofErr w:type="gramEnd"/>
+      <w:r>
+        <w:t xml:space="preserve"> the form</w:t>
+      </w:r>
+      <w:r>
+        <w:t xml:space="preserve">. </w:t>
+      </w:r>
+      <w:proofErr w:type="spellStart"/>
+      <w:r>
+        <w:t>Laravel</w:t>
+      </w:r>
+      <w:proofErr w:type="spellEnd"/>
+      <w:r>
+        <w:t xml:space="preserve"> use token for the posting any data to server. Every &lt;form &gt; should include </w:t>
+      </w:r>
+      <w:r>
+        <w:rPr>
+          <w:highlight w:val="yellow"/>
+        </w:rPr>
+        <w:t>@</w:t>
+      </w:r>
+      <w:proofErr w:type="spellStart"/>
+      <w:r>
+        <w:rPr>
+          <w:highlight w:val="yellow"/>
+        </w:rPr>
+        <w:t>csrf</w:t>
+      </w:r>
+      <w:proofErr w:type="spellEnd"/>
+    </w:p>
     <w:p>
       <w:pPr>
         <w:pStyle w:val="Heading1"/>
@@ -12346,8 +14554,153 @@
       </w:r>
     </w:p>
     <w:p>
-      <w:bookmarkStart w:id="27" w:name="_GoBack"/>
-      <w:bookmarkEnd w:id="27"/>
+      <w:pPr>
+        <w:pStyle w:val="ListParagraph"/>
+      </w:pPr>
+    </w:p>
+    <w:p>
+      <w:pPr>
+        <w:pStyle w:val="Heading1"/>
+      </w:pPr>
+      <w:proofErr w:type="spellStart"/>
+      <w:r>
+        <w:t>Laravel</w:t>
+      </w:r>
+      <w:proofErr w:type="spellEnd"/>
+      <w:r>
+        <w:t xml:space="preserve"> Function</w:t>
+      </w:r>
+    </w:p>
+    <w:p>
+      <w:pPr>
+        <w:pStyle w:val="Heading2"/>
+      </w:pPr>
+      <w:r>
+        <w:t xml:space="preserve">Echo </w:t>
+      </w:r>
+    </w:p>
+    <w:p>
+      <w:proofErr w:type="gramStart"/>
+      <w:r>
+        <w:rPr>
+          <w:highlight w:val="yellow"/>
+        </w:rPr>
+        <w:t>&lt;?</w:t>
+      </w:r>
+      <w:proofErr w:type="spellStart"/>
+      <w:r>
+        <w:rPr>
+          <w:highlight w:val="yellow"/>
+        </w:rPr>
+        <w:t>php</w:t>
+      </w:r>
+      <w:proofErr w:type="spellEnd"/>
+      <w:proofErr w:type="gramEnd"/>
+      <w:r>
+        <w:rPr>
+          <w:highlight w:val="yellow"/>
+        </w:rPr>
+        <w:t xml:space="preserve"> echo $name ?&gt;</w:t>
+      </w:r>
+    </w:p>
+    <w:p>
+      <w:r>
+        <w:t>{{$name}}</w:t>
+      </w:r>
+      <w:r>
+        <w:t xml:space="preserve"> (</w:t>
+      </w:r>
+      <w:proofErr w:type="spellStart"/>
+      <w:r>
+        <w:rPr>
+          <w:i/>
+        </w:rPr>
+        <w:t>laravel</w:t>
+      </w:r>
+      <w:proofErr w:type="spellEnd"/>
+      <w:r>
+        <w:rPr>
+          <w:i/>
+        </w:rPr>
+        <w:t xml:space="preserve"> recognize curly braces only if the file is named </w:t>
+      </w:r>
+      <w:proofErr w:type="gramStart"/>
+      <w:r>
+        <w:rPr>
+          <w:i/>
+        </w:rPr>
+        <w:t>as .blade</w:t>
+      </w:r>
+      <w:proofErr w:type="gramEnd"/>
+      <w:r>
+        <w:rPr>
+          <w:i/>
+        </w:rPr>
+        <w:t>)</w:t>
+      </w:r>
+    </w:p>
+    <w:p/>
+    <w:p>
+      <w:pPr>
+        <w:pStyle w:val="Heading2"/>
+      </w:pPr>
+      <w:r>
+        <w:lastRenderedPageBreak/>
+        <w:t>asset(‘path/</w:t>
+      </w:r>
+      <w:proofErr w:type="spellStart"/>
+      <w:r>
+        <w:t>other_path</w:t>
+      </w:r>
+      <w:proofErr w:type="spellEnd"/>
+      <w:r>
+        <w:t>’)</w:t>
+      </w:r>
+    </w:p>
+    <w:p>
+      <w:r>
+        <w:t xml:space="preserve">this will </w:t>
+      </w:r>
+      <w:proofErr w:type="gramStart"/>
+      <w:r>
+        <w:t>takes</w:t>
+      </w:r>
+      <w:proofErr w:type="gramEnd"/>
+      <w:r>
+        <w:t xml:space="preserve"> us to public folder of </w:t>
+      </w:r>
+      <w:proofErr w:type="spellStart"/>
+      <w:r>
+        <w:t>laravel</w:t>
+      </w:r>
+      <w:proofErr w:type="spellEnd"/>
+    </w:p>
+    <w:p/>
+    <w:p>
+      <w:pPr>
+        <w:pStyle w:val="Heading2"/>
+      </w:pPr>
+      <w:proofErr w:type="gramStart"/>
+      <w:r>
+        <w:t>old(</w:t>
+      </w:r>
+      <w:proofErr w:type="gramEnd"/>
+      <w:r>
+        <w:t>“</w:t>
+      </w:r>
+      <w:proofErr w:type="spellStart"/>
+      <w:r>
+        <w:t>name_of</w:t>
+      </w:r>
+      <w:proofErr w:type="spellEnd"/>
+      <w:r>
+        <w:t xml:space="preserve"> input field”)</w:t>
+      </w:r>
+    </w:p>
+    <w:p>
+      <w:r>
+        <w:t>Example you have 10 input field then you filled all the values of input field. Then you submit the form. Validation throws error that something is wrong.</w:t>
+      </w:r>
     </w:p>
     <w:sectPr>
       <w:pgSz w:w="12240" w:h="15840"/>
@@ -13465,6 +15818,119 @@
     </w:lvl>
   </w:abstractNum>
   <w:abstractNum w:abstractNumId="10" w15:restartNumberingAfterBreak="0">
+    <w:nsid w:val="316F3CF7"/>
+    <w:multiLevelType w:val="hybridMultilevel"/>
+    <w:tmpl w:val="2294D230"/>
+    <w:lvl w:ilvl="0" w:tplc="04090001">
+      <w:start w:val="1"/>
+      <w:numFmt w:val="bullet"/>
+      <w:lvlText w:val=""/>
+      <w:lvlJc w:val="left"/>
+      <w:pPr>
+        <w:ind w:left="720" w:hanging="360"/>
+      </w:pPr>
+      <w:rPr>
+        <w:rFonts w:ascii="Symbol" w:hAnsi="Symbol" w:hint="default"/>
+      </w:rPr>
+    </w:lvl>
+    <w:lvl w:ilvl="1" w:tplc="04090003" w:tentative="1">
+      <w:start w:val="1"/>
+      <w:numFmt w:val="bullet"/>
+      <w:lvlText w:val="o"/>
+      <w:lvlJc w:val="left"/>
+      <w:pPr>
+        <w:ind w:left="1440" w:hanging="360"/>
+      </w:pPr>
+      <w:rPr>
+        <w:rFonts w:ascii="Courier New" w:hAnsi="Courier New" w:cs="Courier New" w:hint="default"/>
+      </w:rPr>
+    </w:lvl>
+    <w:lvl w:ilvl="2" w:tplc="04090005" w:tentative="1">
+      <w:start w:val="1"/>
+      <w:numFmt w:val="bullet"/>
+      <w:lvlText w:val=""/>
+      <w:lvlJc w:val="left"/>
+      <w:pPr>
+        <w:ind w:left="2160" w:hanging="360"/>
+      </w:pPr>
+      <w:rPr>
+        <w:rFonts w:ascii="Wingdings" w:hAnsi="Wingdings" w:hint="default"/>
+      </w:rPr>
+    </w:lvl>
+    <w:lvl w:ilvl="3" w:tplc="04090001" w:tentative="1">
+      <w:start w:val="1"/>
+      <w:numFmt w:val="bullet"/>
+      <w:lvlText w:val=""/>
+      <w:lvlJc w:val="left"/>
+      <w:pPr>
+        <w:ind w:left="2880" w:hanging="360"/>
+      </w:pPr>
+      <w:rPr>
+        <w:rFonts w:ascii="Symbol" w:hAnsi="Symbol" w:hint="default"/>
+      </w:rPr>
+    </w:lvl>
+    <w:lvl w:ilvl="4" w:tplc="04090003" w:tentative="1">
+      <w:start w:val="1"/>
+      <w:numFmt w:val="bullet"/>
+      <w:lvlText w:val="o"/>
+      <w:lvlJc w:val="left"/>
+      <w:pPr>
+        <w:ind w:left="3600" w:hanging="360"/>
+      </w:pPr>
+      <w:rPr>
+        <w:rFonts w:ascii="Courier New" w:hAnsi="Courier New" w:cs="Courier New" w:hint="default"/>
+      </w:rPr>
+    </w:lvl>
+    <w:lvl w:ilvl="5" w:tplc="04090005" w:tentative="1">
+      <w:start w:val="1"/>
+      <w:numFmt w:val="bullet"/>
+      <w:lvlText w:val=""/>
+      <w:lvlJc w:val="left"/>
+      <w:pPr>
+        <w:ind w:left="4320" w:hanging="360"/>
+      </w:pPr>
+      <w:rPr>
+        <w:rFonts w:ascii="Wingdings" w:hAnsi="Wingdings" w:hint="default"/>
+      </w:rPr>
+    </w:lvl>
+    <w:lvl w:ilvl="6" w:tplc="04090001" w:tentative="1">
+      <w:start w:val="1"/>
+      <w:numFmt w:val="bullet"/>
+      <w:lvlText w:val=""/>
+      <w:lvlJc w:val="left"/>
+      <w:pPr>
+        <w:ind w:left="5040" w:hanging="360"/>
+      </w:pPr>
+      <w:rPr>
+        <w:rFonts w:ascii="Symbol" w:hAnsi="Symbol" w:hint="default"/>
+      </w:rPr>
+    </w:lvl>
+    <w:lvl w:ilvl="7" w:tplc="04090003" w:tentative="1">
+      <w:start w:val="1"/>
+      <w:numFmt w:val="bullet"/>
+      <w:lvlText w:val="o"/>
+      <w:lvlJc w:val="left"/>
+      <w:pPr>
+        <w:ind w:left="5760" w:hanging="360"/>
+      </w:pPr>
+      <w:rPr>
+        <w:rFonts w:ascii="Courier New" w:hAnsi="Courier New" w:cs="Courier New" w:hint="default"/>
+      </w:rPr>
+    </w:lvl>
+    <w:lvl w:ilvl="8" w:tplc="04090005" w:tentative="1">
+      <w:start w:val="1"/>
+      <w:numFmt w:val="bullet"/>
+      <w:lvlText w:val=""/>
+      <w:lvlJc w:val="left"/>
+      <w:pPr>
+        <w:ind w:left="6480" w:hanging="360"/>
+      </w:pPr>
+      <w:rPr>
+        <w:rFonts w:ascii="Wingdings" w:hAnsi="Wingdings" w:hint="default"/>
+      </w:rPr>
+    </w:lvl>
+  </w:abstractNum>
+  <w:abstractNum w:abstractNumId="11" w15:restartNumberingAfterBreak="0">
     <w:nsid w:val="331036F2"/>
     <w:multiLevelType w:val="hybridMultilevel"/>
     <w:tmpl w:val="19508CAE"/>
@@ -13553,7 +16019,7 @@
       </w:pPr>
     </w:lvl>
   </w:abstractNum>
-  <w:abstractNum w:abstractNumId="11" w15:restartNumberingAfterBreak="0">
+  <w:abstractNum w:abstractNumId="12" w15:restartNumberingAfterBreak="0">
     <w:nsid w:val="371D24F7"/>
     <w:multiLevelType w:val="hybridMultilevel"/>
     <w:tmpl w:val="60AABB48"/>
@@ -13642,7 +16108,7 @@
       </w:pPr>
     </w:lvl>
   </w:abstractNum>
-  <w:abstractNum w:abstractNumId="12" w15:restartNumberingAfterBreak="0">
+  <w:abstractNum w:abstractNumId="13" w15:restartNumberingAfterBreak="0">
     <w:nsid w:val="38264191"/>
     <w:multiLevelType w:val="multilevel"/>
     <w:tmpl w:val="27903390"/>
@@ -13761,7 +16227,7 @@
       </w:pPr>
     </w:lvl>
   </w:abstractNum>
-  <w:abstractNum w:abstractNumId="13" w15:restartNumberingAfterBreak="0">
+  <w:abstractNum w:abstractNumId="14" w15:restartNumberingAfterBreak="0">
     <w:nsid w:val="424935D5"/>
     <w:multiLevelType w:val="multilevel"/>
     <w:tmpl w:val="FA8A178A"/>
@@ -13874,7 +16340,7 @@
       </w:pPr>
     </w:lvl>
   </w:abstractNum>
-  <w:abstractNum w:abstractNumId="14" w15:restartNumberingAfterBreak="0">
+  <w:abstractNum w:abstractNumId="15" w15:restartNumberingAfterBreak="0">
     <w:nsid w:val="51700F69"/>
     <w:multiLevelType w:val="multilevel"/>
     <w:tmpl w:val="E5B62354"/>
@@ -13990,7 +16456,7 @@
       </w:pPr>
     </w:lvl>
   </w:abstractNum>
-  <w:abstractNum w:abstractNumId="15" w15:restartNumberingAfterBreak="0">
+  <w:abstractNum w:abstractNumId="16" w15:restartNumberingAfterBreak="0">
     <w:nsid w:val="57B221AD"/>
     <w:multiLevelType w:val="multilevel"/>
     <w:tmpl w:val="3AD2FD2E"/>
@@ -14139,7 +16605,7 @@
       </w:rPr>
     </w:lvl>
   </w:abstractNum>
-  <w:abstractNum w:abstractNumId="16" w15:restartNumberingAfterBreak="0">
+  <w:abstractNum w:abstractNumId="17" w15:restartNumberingAfterBreak="0">
     <w:nsid w:val="601F3E73"/>
     <w:multiLevelType w:val="multilevel"/>
     <w:tmpl w:val="F78ECBB4"/>
@@ -14252,7 +16718,7 @@
       </w:pPr>
     </w:lvl>
   </w:abstractNum>
-  <w:abstractNum w:abstractNumId="17" w15:restartNumberingAfterBreak="0">
+  <w:abstractNum w:abstractNumId="18" w15:restartNumberingAfterBreak="0">
     <w:nsid w:val="61164B55"/>
     <w:multiLevelType w:val="multilevel"/>
     <w:tmpl w:val="E5B62354"/>
@@ -14368,7 +16834,7 @@
       </w:pPr>
     </w:lvl>
   </w:abstractNum>
-  <w:abstractNum w:abstractNumId="18" w15:restartNumberingAfterBreak="0">
+  <w:abstractNum w:abstractNumId="19" w15:restartNumberingAfterBreak="0">
     <w:nsid w:val="6BE201F2"/>
     <w:multiLevelType w:val="hybridMultilevel"/>
     <w:tmpl w:val="9A008212"/>
@@ -14481,7 +16947,7 @@
       </w:rPr>
     </w:lvl>
   </w:abstractNum>
-  <w:abstractNum w:abstractNumId="19" w15:restartNumberingAfterBreak="0">
+  <w:abstractNum w:abstractNumId="20" w15:restartNumberingAfterBreak="0">
     <w:nsid w:val="6F403FCC"/>
     <w:multiLevelType w:val="hybridMultilevel"/>
     <w:tmpl w:val="681217C8"/>
@@ -14570,7 +17036,7 @@
       </w:pPr>
     </w:lvl>
   </w:abstractNum>
-  <w:abstractNum w:abstractNumId="20" w15:restartNumberingAfterBreak="0">
+  <w:abstractNum w:abstractNumId="21" w15:restartNumberingAfterBreak="0">
     <w:nsid w:val="73F259E7"/>
     <w:multiLevelType w:val="multilevel"/>
     <w:tmpl w:val="5DDAF104"/>
@@ -14683,7 +17149,7 @@
       </w:pPr>
     </w:lvl>
   </w:abstractNum>
-  <w:abstractNum w:abstractNumId="21" w15:restartNumberingAfterBreak="0">
+  <w:abstractNum w:abstractNumId="22" w15:restartNumberingAfterBreak="0">
     <w:nsid w:val="77C76F26"/>
     <w:multiLevelType w:val="hybridMultilevel"/>
     <w:tmpl w:val="CF6E582A"/>
@@ -14772,7 +17238,7 @@
       </w:pPr>
     </w:lvl>
   </w:abstractNum>
-  <w:abstractNum w:abstractNumId="22" w15:restartNumberingAfterBreak="0">
+  <w:abstractNum w:abstractNumId="23" w15:restartNumberingAfterBreak="0">
     <w:nsid w:val="79836162"/>
     <w:multiLevelType w:val="hybridMultilevel"/>
     <w:tmpl w:val="2E20D426"/>
@@ -14911,7 +17377,7 @@
     <w:abstractNumId w:val="4"/>
   </w:num>
   <w:num w:numId="8">
-    <w:abstractNumId w:val="13"/>
+    <w:abstractNumId w:val="14"/>
   </w:num>
   <w:num w:numId="9">
     <w:abstractNumId w:val="8"/>
@@ -14934,22 +17400,22 @@
     </w:lvlOverride>
   </w:num>
   <w:num w:numId="11">
-    <w:abstractNumId w:val="20"/>
+    <w:abstractNumId w:val="21"/>
   </w:num>
   <w:num w:numId="12">
-    <w:abstractNumId w:val="16"/>
+    <w:abstractNumId w:val="17"/>
   </w:num>
   <w:num w:numId="13">
-    <w:abstractNumId w:val="10"/>
+    <w:abstractNumId w:val="11"/>
   </w:num>
   <w:num w:numId="14">
-    <w:abstractNumId w:val="18"/>
+    <w:abstractNumId w:val="19"/>
   </w:num>
   <w:num w:numId="15">
     <w:abstractNumId w:val="2"/>
   </w:num>
   <w:num w:numId="16">
-    <w:abstractNumId w:val="11"/>
+    <w:abstractNumId w:val="12"/>
   </w:num>
   <w:num w:numId="17">
     <w:abstractNumId w:val="9"/>
@@ -14958,28 +17424,31 @@
     <w:abstractNumId w:val="7"/>
   </w:num>
   <w:num w:numId="19">
-    <w:abstractNumId w:val="14"/>
+    <w:abstractNumId w:val="15"/>
   </w:num>
   <w:num w:numId="20">
-    <w:abstractNumId w:val="17"/>
+    <w:abstractNumId w:val="18"/>
   </w:num>
   <w:num w:numId="21">
-    <w:abstractNumId w:val="12"/>
+    <w:abstractNumId w:val="13"/>
   </w:num>
   <w:num w:numId="22">
-    <w:abstractNumId w:val="15"/>
+    <w:abstractNumId w:val="16"/>
   </w:num>
   <w:num w:numId="23">
-    <w:abstractNumId w:val="21"/>
+    <w:abstractNumId w:val="22"/>
   </w:num>
   <w:num w:numId="24">
-    <w:abstractNumId w:val="19"/>
+    <w:abstractNumId w:val="20"/>
   </w:num>
   <w:num w:numId="25">
     <w:abstractNumId w:val="6"/>
   </w:num>
   <w:num w:numId="26">
-    <w:abstractNumId w:val="22"/>
+    <w:abstractNumId w:val="23"/>
+  </w:num>
+  <w:num w:numId="27">
+    <w:abstractNumId w:val="10"/>
   </w:num>
 </w:numbering>
 </file>
@@ -15962,7 +18431,7 @@
 </file>
 
 <file path=customXml/itemProps1.xml><?xml version="1.0" encoding="utf-8"?>
-<ds:datastoreItem xmlns:ds="http://schemas.openxmlformats.org/officeDocument/2006/customXml" ds:itemID="{AABF3D42-317D-4BE6-A1A0-6FC8E8A4A84A}">
+<ds:datastoreItem xmlns:ds="http://schemas.openxmlformats.org/officeDocument/2006/customXml" ds:itemID="{0951323E-4493-4716-826D-A2B3FCB469FA}">
   <ds:schemaRefs>
     <ds:schemaRef ds:uri="http://schemas.openxmlformats.org/officeDocument/2006/bibliography"/>
   </ds:schemaRefs>

</xml_diff>